<commit_message>
Actualizando CUS Validar usuario
</commit_message>
<xml_diff>
--- a/METODOLOGIA RUP/PROYECTO STD/03 ANALISIS/STD_CUS_VAL_USU.docx
+++ b/METODOLOGIA RUP/PROYECTO STD/03 ANALISIS/STD_CUS_VAL_USU.docx
@@ -2,6 +2,359 @@
 <file path=word/document.xml><?xml version="1.0" encoding="utf-8"?>
 <w:document xmlns:wpc="http://schemas.microsoft.com/office/word/2010/wordprocessingCanvas" xmlns:mc="http://schemas.openxmlformats.org/markup-compatibility/2006" xmlns:o="urn:schemas-microsoft-com:office:office" xmlns:r="http://schemas.openxmlformats.org/officeDocument/2006/relationships" xmlns:m="http://schemas.openxmlformats.org/officeDocument/2006/math" xmlns:v="urn:schemas-microsoft-com:vml" xmlns:wp14="http://schemas.microsoft.com/office/word/2010/wordprocessingDrawing" xmlns:wp="http://schemas.openxmlformats.org/drawingml/2006/wordprocessingDrawing" xmlns:w10="urn:schemas-microsoft-com:office:word" xmlns:w="http://schemas.openxmlformats.org/wordprocessingml/2006/main" xmlns:w14="http://schemas.microsoft.com/office/word/2010/wordml" xmlns:wpg="http://schemas.microsoft.com/office/word/2010/wordprocessingGroup" xmlns:wpi="http://schemas.microsoft.com/office/word/2010/wordprocessingInk" xmlns:wne="http://schemas.microsoft.com/office/word/2006/wordml" xmlns:wps="http://schemas.microsoft.com/office/word/2010/wordprocessingShape" mc:Ignorable="w14 wp14">
   <w:body>
+    <w:p>
+      <w:pPr>
+        <w:pStyle w:val="TDC1"/>
+        <w:ind w:left="397"/>
+        <w:jc w:val="center"/>
+        <w:rPr>
+          <w:rFonts w:ascii="Calibri" w:hAnsi="Calibri"/>
+        </w:rPr>
+      </w:pPr>
+      <w:bookmarkStart w:id="0" w:name="_Toc368057414"/>
+    </w:p>
+    <w:p>
+      <w:pPr>
+        <w:ind w:left="397"/>
+        <w:rPr>
+          <w:rFonts w:ascii="Calibri" w:hAnsi="Calibri"/>
+        </w:rPr>
+      </w:pPr>
+    </w:p>
+    <w:p>
+      <w:pPr>
+        <w:ind w:left="397"/>
+        <w:rPr>
+          <w:rFonts w:ascii="Calibri" w:hAnsi="Calibri"/>
+        </w:rPr>
+      </w:pPr>
+    </w:p>
+    <w:p>
+      <w:pPr>
+        <w:ind w:left="397"/>
+        <w:rPr>
+          <w:rFonts w:ascii="Calibri" w:hAnsi="Calibri"/>
+        </w:rPr>
+      </w:pPr>
+    </w:p>
+    <w:p>
+      <w:pPr>
+        <w:ind w:left="397"/>
+        <w:rPr>
+          <w:rFonts w:ascii="Calibri" w:hAnsi="Calibri"/>
+        </w:rPr>
+      </w:pPr>
+    </w:p>
+    <w:p>
+      <w:pPr>
+        <w:pStyle w:val="Textoindependiente"/>
+        <w:tabs>
+          <w:tab w:val="left" w:pos="8820"/>
+        </w:tabs>
+        <w:spacing w:after="0"/>
+        <w:jc w:val="right"/>
+        <w:rPr>
+          <w:rFonts w:ascii="Calibri" w:hAnsi="Calibri"/>
+          <w:sz w:val="72"/>
+          <w:szCs w:val="72"/>
+          <w:lang w:val="es-CL"/>
+        </w:rPr>
+      </w:pPr>
+      <w:r>
+        <w:rPr>
+          <w:rFonts w:ascii="Calibri" w:hAnsi="Calibri"/>
+          <w:sz w:val="72"/>
+          <w:szCs w:val="72"/>
+          <w:lang w:val="es-CL"/>
+        </w:rPr>
+        <w:t>Documento de Casos de Uso</w:t>
+      </w:r>
+    </w:p>
+    <w:p>
+      <w:pPr>
+        <w:pStyle w:val="Textoindependiente"/>
+        <w:tabs>
+          <w:tab w:val="left" w:pos="8820"/>
+        </w:tabs>
+        <w:spacing w:after="0"/>
+        <w:jc w:val="right"/>
+        <w:rPr>
+          <w:rFonts w:ascii="Calibri" w:hAnsi="Calibri"/>
+          <w:sz w:val="72"/>
+          <w:szCs w:val="72"/>
+          <w:lang w:val="es-CL"/>
+        </w:rPr>
+      </w:pPr>
+      <w:r>
+        <w:rPr>
+          <w:rFonts w:ascii="Calibri" w:hAnsi="Calibri"/>
+          <w:sz w:val="72"/>
+          <w:szCs w:val="72"/>
+          <w:lang w:val="es-CL"/>
+        </w:rPr>
+        <w:t>Caso de uso: Validar Usuario</w:t>
+      </w:r>
+    </w:p>
+    <w:p>
+      <w:pPr>
+        <w:ind w:left="397"/>
+        <w:rPr>
+          <w:rFonts w:ascii="Calibri" w:hAnsi="Calibri"/>
+          <w:lang w:val="es-CL"/>
+        </w:rPr>
+      </w:pPr>
+    </w:p>
+    <w:p>
+      <w:pPr>
+        <w:pStyle w:val="Textoindependiente"/>
+        <w:spacing w:after="0"/>
+        <w:jc w:val="right"/>
+        <w:rPr>
+          <w:rFonts w:ascii="Calibri" w:hAnsi="Calibri"/>
+          <w:sz w:val="40"/>
+          <w:szCs w:val="32"/>
+        </w:rPr>
+      </w:pPr>
+      <w:r>
+        <w:rPr>
+          <w:rFonts w:ascii="Calibri" w:hAnsi="Calibri"/>
+          <w:sz w:val="40"/>
+          <w:szCs w:val="32"/>
+        </w:rPr>
+        <w:t>Sistema de Trámite Documentario</w:t>
+      </w:r>
+    </w:p>
+    <w:p>
+      <w:pPr>
+        <w:rPr>
+          <w:rFonts w:ascii="Calibri" w:hAnsi="Calibri"/>
+          <w:b/>
+          <w:bCs/>
+          <w:sz w:val="22"/>
+          <w:szCs w:val="22"/>
+        </w:rPr>
+      </w:pPr>
+    </w:p>
+    <w:p>
+      <w:pPr>
+        <w:rPr>
+          <w:rFonts w:ascii="Calibri" w:hAnsi="Calibri"/>
+          <w:b/>
+          <w:bCs/>
+          <w:sz w:val="22"/>
+          <w:szCs w:val="22"/>
+        </w:rPr>
+      </w:pPr>
+    </w:p>
+    <w:p>
+      <w:pPr>
+        <w:rPr>
+          <w:rFonts w:ascii="Calibri" w:hAnsi="Calibri"/>
+          <w:b/>
+          <w:bCs/>
+          <w:sz w:val="22"/>
+          <w:szCs w:val="22"/>
+        </w:rPr>
+      </w:pPr>
+    </w:p>
+    <w:p>
+      <w:pPr>
+        <w:rPr>
+          <w:rFonts w:ascii="Calibri" w:hAnsi="Calibri"/>
+          <w:b/>
+          <w:bCs/>
+          <w:sz w:val="22"/>
+          <w:szCs w:val="22"/>
+        </w:rPr>
+      </w:pPr>
+    </w:p>
+    <w:p>
+      <w:pPr>
+        <w:rPr>
+          <w:rFonts w:ascii="Calibri" w:hAnsi="Calibri"/>
+          <w:b/>
+          <w:bCs/>
+          <w:sz w:val="22"/>
+          <w:szCs w:val="22"/>
+        </w:rPr>
+      </w:pPr>
+    </w:p>
+    <w:p>
+      <w:pPr>
+        <w:rPr>
+          <w:rFonts w:ascii="Calibri" w:hAnsi="Calibri"/>
+          <w:b/>
+          <w:bCs/>
+          <w:sz w:val="22"/>
+          <w:szCs w:val="22"/>
+        </w:rPr>
+      </w:pPr>
+    </w:p>
+    <w:p>
+      <w:pPr>
+        <w:rPr>
+          <w:rFonts w:ascii="Calibri" w:hAnsi="Calibri"/>
+          <w:b/>
+          <w:bCs/>
+          <w:sz w:val="22"/>
+          <w:szCs w:val="22"/>
+        </w:rPr>
+      </w:pPr>
+    </w:p>
+    <w:p>
+      <w:pPr>
+        <w:rPr>
+          <w:rFonts w:ascii="Calibri" w:hAnsi="Calibri"/>
+          <w:b/>
+          <w:bCs/>
+          <w:sz w:val="22"/>
+          <w:szCs w:val="22"/>
+        </w:rPr>
+      </w:pPr>
+    </w:p>
+    <w:p>
+      <w:pPr>
+        <w:rPr>
+          <w:rFonts w:ascii="Calibri" w:hAnsi="Calibri"/>
+          <w:b/>
+          <w:bCs/>
+          <w:sz w:val="22"/>
+          <w:szCs w:val="22"/>
+        </w:rPr>
+      </w:pPr>
+    </w:p>
+    <w:p>
+      <w:pPr>
+        <w:rPr>
+          <w:rFonts w:ascii="Calibri" w:hAnsi="Calibri"/>
+          <w:b/>
+          <w:bCs/>
+          <w:sz w:val="22"/>
+          <w:szCs w:val="22"/>
+        </w:rPr>
+      </w:pPr>
+    </w:p>
+    <w:p>
+      <w:pPr>
+        <w:rPr>
+          <w:rFonts w:ascii="Calibri" w:hAnsi="Calibri"/>
+          <w:b/>
+          <w:bCs/>
+          <w:sz w:val="22"/>
+          <w:szCs w:val="22"/>
+        </w:rPr>
+      </w:pPr>
+    </w:p>
+    <w:p>
+      <w:pPr>
+        <w:rPr>
+          <w:rFonts w:ascii="Calibri" w:hAnsi="Calibri"/>
+          <w:b/>
+          <w:bCs/>
+          <w:sz w:val="22"/>
+          <w:szCs w:val="22"/>
+        </w:rPr>
+      </w:pPr>
+    </w:p>
+    <w:p>
+      <w:pPr>
+        <w:rPr>
+          <w:rFonts w:ascii="Calibri" w:hAnsi="Calibri"/>
+          <w:b/>
+          <w:bCs/>
+          <w:sz w:val="22"/>
+          <w:szCs w:val="22"/>
+        </w:rPr>
+      </w:pPr>
+    </w:p>
+    <w:p>
+      <w:pPr>
+        <w:rPr>
+          <w:rFonts w:ascii="Calibri" w:hAnsi="Calibri"/>
+          <w:b/>
+          <w:bCs/>
+          <w:sz w:val="22"/>
+          <w:szCs w:val="22"/>
+        </w:rPr>
+      </w:pPr>
+    </w:p>
+    <w:p>
+      <w:pPr>
+        <w:rPr>
+          <w:rFonts w:ascii="Calibri" w:hAnsi="Calibri"/>
+          <w:b/>
+          <w:bCs/>
+          <w:sz w:val="22"/>
+          <w:szCs w:val="22"/>
+        </w:rPr>
+      </w:pPr>
+    </w:p>
+    <w:p>
+      <w:pPr>
+        <w:rPr>
+          <w:rFonts w:ascii="Calibri" w:hAnsi="Calibri"/>
+          <w:b/>
+          <w:bCs/>
+          <w:sz w:val="22"/>
+          <w:szCs w:val="22"/>
+        </w:rPr>
+      </w:pPr>
+    </w:p>
+    <w:p>
+      <w:pPr>
+        <w:rPr>
+          <w:rFonts w:ascii="Calibri" w:hAnsi="Calibri"/>
+          <w:b/>
+          <w:bCs/>
+          <w:sz w:val="22"/>
+          <w:szCs w:val="22"/>
+        </w:rPr>
+      </w:pPr>
+    </w:p>
+    <w:p>
+      <w:pPr>
+        <w:rPr>
+          <w:rFonts w:ascii="Calibri" w:hAnsi="Calibri"/>
+          <w:b/>
+          <w:bCs/>
+          <w:sz w:val="22"/>
+          <w:szCs w:val="22"/>
+        </w:rPr>
+      </w:pPr>
+    </w:p>
+    <w:p>
+      <w:pPr>
+        <w:rPr>
+          <w:rFonts w:ascii="Calibri" w:hAnsi="Calibri"/>
+          <w:b/>
+          <w:bCs/>
+          <w:sz w:val="22"/>
+          <w:szCs w:val="22"/>
+        </w:rPr>
+      </w:pPr>
+    </w:p>
+    <w:p>
+      <w:pPr>
+        <w:rPr>
+          <w:rFonts w:ascii="Calibri" w:hAnsi="Calibri"/>
+          <w:b/>
+          <w:bCs/>
+          <w:sz w:val="22"/>
+          <w:szCs w:val="22"/>
+        </w:rPr>
+      </w:pPr>
+    </w:p>
+    <w:p>
+      <w:pPr>
+        <w:rPr>
+          <w:rFonts w:ascii="Calibri" w:hAnsi="Calibri"/>
+          <w:b/>
+          <w:bCs/>
+          <w:sz w:val="22"/>
+          <w:szCs w:val="22"/>
+        </w:rPr>
+      </w:pPr>
+    </w:p>
     <w:p>
       <w:pPr>
         <w:pStyle w:val="Ttulo2"/>
@@ -9,25 +362,24 @@
           <w:ilvl w:val="1"/>
           <w:numId w:val="1"/>
         </w:numPr>
-        <w:spacing w:before="0" w:after="0"/>
+        <w:spacing w:before="0" w:after="0" w:line="360" w:lineRule="auto"/>
         <w:ind w:left="720"/>
         <w:rPr>
-          <w:rFonts w:ascii="Calibri" w:hAnsi="Calibri"/>
-          <w:b/>
-          <w:bCs/>
-          <w:sz w:val="22"/>
-          <w:szCs w:val="22"/>
+          <w:rFonts w:asciiTheme="minorHAnsi" w:hAnsiTheme="minorHAnsi"/>
+          <w:b/>
+          <w:bCs/>
+          <w:sz w:val="24"/>
+          <w:szCs w:val="24"/>
           <w:lang w:val="es-MX"/>
         </w:rPr>
       </w:pPr>
-      <w:bookmarkStart w:id="0" w:name="_Toc368057414"/>
-      <w:r>
-        <w:rPr>
-          <w:rFonts w:ascii="Calibri" w:hAnsi="Calibri"/>
-          <w:b/>
-          <w:bCs/>
-          <w:sz w:val="22"/>
-          <w:szCs w:val="22"/>
+      <w:r>
+        <w:rPr>
+          <w:rFonts w:asciiTheme="minorHAnsi" w:hAnsiTheme="minorHAnsi"/>
+          <w:b/>
+          <w:bCs/>
+          <w:sz w:val="24"/>
+          <w:szCs w:val="24"/>
         </w:rPr>
         <w:t>Validar usuario</w:t>
       </w:r>
@@ -36,9 +388,9 @@
     <w:p>
       <w:pPr>
         <w:rPr>
-          <w:rFonts w:ascii="Calibri" w:hAnsi="Calibri"/>
-          <w:sz w:val="22"/>
-          <w:szCs w:val="22"/>
+          <w:rFonts w:asciiTheme="minorHAnsi" w:hAnsiTheme="minorHAnsi"/>
+          <w:sz w:val="24"/>
+          <w:szCs w:val="24"/>
           <w:lang w:val="es-MX"/>
         </w:rPr>
       </w:pPr>
@@ -47,30 +399,77 @@
       <w:pPr>
         <w:pStyle w:val="Ttulo3"/>
         <w:rPr>
-          <w:rFonts w:ascii="Calibri" w:hAnsi="Calibri"/>
-          <w:b/>
-          <w:bCs/>
-          <w:sz w:val="22"/>
-          <w:szCs w:val="22"/>
-        </w:rPr>
-      </w:pPr>
-      <w:r>
-        <w:rPr>
-          <w:rFonts w:ascii="Calibri" w:hAnsi="Calibri"/>
-          <w:b/>
-          <w:bCs/>
-          <w:sz w:val="22"/>
-          <w:szCs w:val="22"/>
+          <w:rFonts w:asciiTheme="minorHAnsi" w:hAnsiTheme="minorHAnsi"/>
+          <w:b/>
+          <w:bCs/>
+          <w:szCs w:val="24"/>
+        </w:rPr>
+      </w:pPr>
+      <w:r>
+        <w:rPr>
+          <w:rFonts w:asciiTheme="minorHAnsi" w:hAnsiTheme="minorHAnsi"/>
+          <w:b/>
+          <w:bCs/>
+          <w:szCs w:val="24"/>
         </w:rPr>
         <w:t>Breve Descripción</w:t>
       </w:r>
     </w:p>
     <w:p>
       <w:pPr>
-        <w:rPr>
-          <w:rFonts w:ascii="Calibri" w:hAnsi="Calibri"/>
-          <w:sz w:val="22"/>
-          <w:szCs w:val="22"/>
+        <w:ind w:left="1416"/>
+        <w:rPr>
+          <w:rFonts w:asciiTheme="minorHAnsi" w:hAnsiTheme="minorHAnsi"/>
+          <w:sz w:val="24"/>
+          <w:szCs w:val="24"/>
+        </w:rPr>
+      </w:pPr>
+      <w:r>
+        <w:rPr>
+          <w:rFonts w:asciiTheme="minorHAnsi" w:hAnsiTheme="minorHAnsi"/>
+          <w:sz w:val="24"/>
+          <w:szCs w:val="24"/>
+        </w:rPr>
+        <w:t>Caso de uso que permite realizar la validación</w:t>
+      </w:r>
+      <w:bookmarkStart w:id="1" w:name="_GoBack"/>
+      <w:bookmarkEnd w:id="1"/>
+      <w:r>
+        <w:rPr>
+          <w:rFonts w:asciiTheme="minorHAnsi" w:hAnsiTheme="minorHAnsi"/>
+          <w:sz w:val="24"/>
+          <w:szCs w:val="24"/>
+        </w:rPr>
+        <w:t xml:space="preserve"> de datos de acceso de un usuario al sistema de tramite documentario.</w:t>
+      </w:r>
+    </w:p>
+    <w:p>
+      <w:pPr>
+        <w:pStyle w:val="Ttulo3"/>
+        <w:rPr>
+          <w:rFonts w:asciiTheme="minorHAnsi" w:hAnsiTheme="minorHAnsi"/>
+          <w:b/>
+          <w:bCs/>
+          <w:szCs w:val="24"/>
+        </w:rPr>
+      </w:pPr>
+      <w:r>
+        <w:rPr>
+          <w:rFonts w:asciiTheme="minorHAnsi" w:hAnsiTheme="minorHAnsi"/>
+          <w:b/>
+          <w:bCs/>
+          <w:szCs w:val="24"/>
+        </w:rPr>
+        <w:t>Actores</w:t>
+      </w:r>
+    </w:p>
+    <w:p>
+      <w:pPr>
+        <w:ind w:left="1211"/>
+        <w:rPr>
+          <w:rFonts w:asciiTheme="minorHAnsi" w:hAnsiTheme="minorHAnsi"/>
+          <w:sz w:val="24"/>
+          <w:szCs w:val="24"/>
           <w:highlight w:val="lightGray"/>
         </w:rPr>
       </w:pPr>
@@ -79,32 +478,29 @@
       <w:pPr>
         <w:pStyle w:val="Ttulo3"/>
         <w:rPr>
-          <w:rFonts w:ascii="Calibri" w:hAnsi="Calibri"/>
-          <w:b/>
-          <w:bCs/>
-          <w:sz w:val="22"/>
-          <w:szCs w:val="22"/>
-        </w:rPr>
-      </w:pPr>
-      <w:r>
-        <w:rPr>
-          <w:rFonts w:ascii="Calibri" w:hAnsi="Calibri"/>
-          <w:b/>
-          <w:bCs/>
-          <w:sz w:val="22"/>
-          <w:szCs w:val="22"/>
-        </w:rPr>
-        <w:t>Actores</w:t>
+          <w:rFonts w:asciiTheme="minorHAnsi" w:hAnsiTheme="minorHAnsi"/>
+          <w:b/>
+          <w:bCs/>
+          <w:szCs w:val="24"/>
+        </w:rPr>
+      </w:pPr>
+      <w:r>
+        <w:rPr>
+          <w:rFonts w:asciiTheme="minorHAnsi" w:hAnsiTheme="minorHAnsi"/>
+          <w:b/>
+          <w:bCs/>
+          <w:szCs w:val="24"/>
+        </w:rPr>
+        <w:t>Precondiciones</w:t>
       </w:r>
     </w:p>
     <w:p>
       <w:pPr>
         <w:ind w:left="1211"/>
         <w:rPr>
-          <w:rFonts w:ascii="Calibri" w:hAnsi="Calibri"/>
-          <w:sz w:val="22"/>
-          <w:szCs w:val="22"/>
-          <w:highlight w:val="lightGray"/>
+          <w:rFonts w:asciiTheme="minorHAnsi" w:hAnsiTheme="minorHAnsi"/>
+          <w:sz w:val="24"/>
+          <w:szCs w:val="24"/>
         </w:rPr>
       </w:pPr>
     </w:p>
@@ -112,85 +508,453 @@
       <w:pPr>
         <w:pStyle w:val="Ttulo3"/>
         <w:rPr>
-          <w:rFonts w:ascii="Calibri" w:hAnsi="Calibri"/>
-          <w:b/>
-          <w:bCs/>
-          <w:sz w:val="22"/>
-          <w:szCs w:val="22"/>
-        </w:rPr>
-      </w:pPr>
-      <w:r>
-        <w:rPr>
-          <w:rFonts w:ascii="Calibri" w:hAnsi="Calibri"/>
-          <w:b/>
-          <w:bCs/>
-          <w:sz w:val="22"/>
-          <w:szCs w:val="22"/>
-        </w:rPr>
-        <w:t>Precondiciones</w:t>
-      </w:r>
-    </w:p>
-    <w:p>
-      <w:pPr>
-        <w:ind w:left="1211"/>
-        <w:rPr>
-          <w:rFonts w:ascii="Calibri" w:hAnsi="Calibri"/>
-          <w:sz w:val="22"/>
-          <w:szCs w:val="22"/>
-        </w:rPr>
-      </w:pPr>
+          <w:rFonts w:asciiTheme="minorHAnsi" w:hAnsiTheme="minorHAnsi"/>
+          <w:b/>
+          <w:bCs/>
+          <w:szCs w:val="24"/>
+        </w:rPr>
+      </w:pPr>
+      <w:r>
+        <w:rPr>
+          <w:rFonts w:asciiTheme="minorHAnsi" w:hAnsiTheme="minorHAnsi"/>
+          <w:b/>
+          <w:bCs/>
+          <w:szCs w:val="24"/>
+        </w:rPr>
+        <w:t>Post-Condiciones</w:t>
+      </w:r>
     </w:p>
     <w:p>
       <w:pPr>
         <w:pStyle w:val="Ttulo3"/>
         <w:rPr>
-          <w:rFonts w:ascii="Calibri" w:hAnsi="Calibri"/>
-          <w:b/>
-          <w:bCs/>
-          <w:sz w:val="22"/>
-          <w:szCs w:val="22"/>
-        </w:rPr>
-      </w:pPr>
-      <w:r>
-        <w:rPr>
-          <w:rFonts w:ascii="Calibri" w:hAnsi="Calibri"/>
-          <w:b/>
-          <w:bCs/>
-          <w:sz w:val="22"/>
-          <w:szCs w:val="22"/>
-        </w:rPr>
-        <w:t>Post-Condiciones</w:t>
+          <w:rFonts w:asciiTheme="minorHAnsi" w:hAnsiTheme="minorHAnsi"/>
+          <w:b/>
+          <w:bCs/>
+          <w:szCs w:val="24"/>
+        </w:rPr>
+      </w:pPr>
+      <w:r>
+        <w:rPr>
+          <w:rFonts w:asciiTheme="minorHAnsi" w:hAnsiTheme="minorHAnsi"/>
+          <w:b/>
+          <w:bCs/>
+          <w:szCs w:val="24"/>
+        </w:rPr>
+        <w:t>Flujo Básico</w:t>
+      </w:r>
+    </w:p>
+    <w:p>
+      <w:pPr>
+        <w:pStyle w:val="Prrafodelista"/>
+        <w:numPr>
+          <w:ilvl w:val="0"/>
+          <w:numId w:val="2"/>
+        </w:numPr>
+        <w:rPr>
+          <w:rFonts w:asciiTheme="minorHAnsi" w:hAnsiTheme="minorHAnsi"/>
+          <w:sz w:val="24"/>
+          <w:szCs w:val="24"/>
+        </w:rPr>
+      </w:pPr>
+      <w:r>
+        <w:rPr>
+          <w:rFonts w:asciiTheme="minorHAnsi" w:hAnsiTheme="minorHAnsi"/>
+          <w:sz w:val="24"/>
+          <w:szCs w:val="24"/>
+        </w:rPr>
+        <w:t xml:space="preserve">El usuario ingresa al sistema a </w:t>
+      </w:r>
+      <w:proofErr w:type="spellStart"/>
+      <w:r>
+        <w:rPr>
+          <w:rFonts w:asciiTheme="minorHAnsi" w:hAnsiTheme="minorHAnsi"/>
+          <w:sz w:val="24"/>
+          <w:szCs w:val="24"/>
+        </w:rPr>
+        <w:t>traves</w:t>
+      </w:r>
+      <w:proofErr w:type="spellEnd"/>
+      <w:r>
+        <w:rPr>
+          <w:rFonts w:asciiTheme="minorHAnsi" w:hAnsiTheme="minorHAnsi"/>
+          <w:sz w:val="24"/>
+          <w:szCs w:val="24"/>
+        </w:rPr>
+        <w:t xml:space="preserve"> de la </w:t>
+      </w:r>
+      <w:proofErr w:type="spellStart"/>
+      <w:r>
+        <w:rPr>
+          <w:rFonts w:asciiTheme="minorHAnsi" w:hAnsiTheme="minorHAnsi"/>
+          <w:sz w:val="24"/>
+          <w:szCs w:val="24"/>
+        </w:rPr>
+        <w:t>utl</w:t>
+      </w:r>
+      <w:proofErr w:type="spellEnd"/>
+      <w:r>
+        <w:rPr>
+          <w:rFonts w:asciiTheme="minorHAnsi" w:hAnsiTheme="minorHAnsi"/>
+          <w:sz w:val="24"/>
+          <w:szCs w:val="24"/>
+        </w:rPr>
+        <w:t xml:space="preserve"> http://www.urp.edu.pe/std.</w:t>
+      </w:r>
+    </w:p>
+    <w:p>
+      <w:pPr>
+        <w:pStyle w:val="Prrafodelista"/>
+        <w:numPr>
+          <w:ilvl w:val="0"/>
+          <w:numId w:val="2"/>
+        </w:numPr>
+        <w:rPr>
+          <w:rFonts w:asciiTheme="minorHAnsi" w:hAnsiTheme="minorHAnsi"/>
+          <w:sz w:val="24"/>
+          <w:szCs w:val="24"/>
+        </w:rPr>
+      </w:pPr>
+      <w:r>
+        <w:rPr>
+          <w:rFonts w:asciiTheme="minorHAnsi" w:hAnsiTheme="minorHAnsi"/>
+          <w:sz w:val="24"/>
+          <w:szCs w:val="24"/>
+        </w:rPr>
+        <w:t xml:space="preserve">El sistema muestra interfaz con un </w:t>
+      </w:r>
+      <w:proofErr w:type="spellStart"/>
+      <w:r>
+        <w:rPr>
+          <w:rFonts w:asciiTheme="minorHAnsi" w:hAnsiTheme="minorHAnsi"/>
+          <w:sz w:val="24"/>
+          <w:szCs w:val="24"/>
+        </w:rPr>
+        <w:t>forumlario</w:t>
+      </w:r>
+      <w:proofErr w:type="spellEnd"/>
+      <w:r>
+        <w:rPr>
+          <w:rFonts w:asciiTheme="minorHAnsi" w:hAnsiTheme="minorHAnsi"/>
+          <w:sz w:val="24"/>
+          <w:szCs w:val="24"/>
+        </w:rPr>
+        <w:t xml:space="preserve"> de ingreso de usuario y </w:t>
+      </w:r>
+      <w:proofErr w:type="spellStart"/>
+      <w:r>
+        <w:rPr>
+          <w:rFonts w:asciiTheme="minorHAnsi" w:hAnsiTheme="minorHAnsi"/>
+          <w:sz w:val="24"/>
+          <w:szCs w:val="24"/>
+        </w:rPr>
+        <w:t>password</w:t>
+      </w:r>
+      <w:proofErr w:type="spellEnd"/>
+      <w:r>
+        <w:rPr>
+          <w:rFonts w:asciiTheme="minorHAnsi" w:hAnsiTheme="minorHAnsi"/>
+          <w:sz w:val="24"/>
+          <w:szCs w:val="24"/>
+        </w:rPr>
+        <w:t>.</w:t>
+      </w:r>
+    </w:p>
+    <w:p>
+      <w:pPr>
+        <w:pStyle w:val="Prrafodelista"/>
+        <w:numPr>
+          <w:ilvl w:val="0"/>
+          <w:numId w:val="2"/>
+        </w:numPr>
+        <w:rPr>
+          <w:rFonts w:asciiTheme="minorHAnsi" w:hAnsiTheme="minorHAnsi"/>
+          <w:sz w:val="24"/>
+          <w:szCs w:val="24"/>
+        </w:rPr>
+      </w:pPr>
+      <w:r>
+        <w:rPr>
+          <w:rFonts w:asciiTheme="minorHAnsi" w:hAnsiTheme="minorHAnsi"/>
+          <w:sz w:val="24"/>
+          <w:szCs w:val="24"/>
+        </w:rPr>
+        <w:t xml:space="preserve">El usuario ingreso sus datos de usuario y </w:t>
+      </w:r>
+      <w:r>
+        <w:rPr>
+          <w:rFonts w:asciiTheme="minorHAnsi" w:hAnsiTheme="minorHAnsi"/>
+          <w:sz w:val="24"/>
+          <w:szCs w:val="24"/>
+        </w:rPr>
+        <w:t>contraseña</w:t>
+      </w:r>
+      <w:r>
+        <w:rPr>
+          <w:rFonts w:asciiTheme="minorHAnsi" w:hAnsiTheme="minorHAnsi"/>
+          <w:sz w:val="24"/>
+          <w:szCs w:val="24"/>
+        </w:rPr>
+        <w:t xml:space="preserve"> y presiona el </w:t>
+      </w:r>
+      <w:r>
+        <w:rPr>
+          <w:rFonts w:asciiTheme="minorHAnsi" w:hAnsiTheme="minorHAnsi"/>
+          <w:sz w:val="24"/>
+          <w:szCs w:val="24"/>
+        </w:rPr>
+        <w:t>botón</w:t>
+      </w:r>
+      <w:r>
+        <w:rPr>
+          <w:rFonts w:asciiTheme="minorHAnsi" w:hAnsiTheme="minorHAnsi"/>
+          <w:sz w:val="24"/>
+          <w:szCs w:val="24"/>
+        </w:rPr>
+        <w:t xml:space="preserve"> aceptar.</w:t>
+      </w:r>
+    </w:p>
+    <w:p>
+      <w:pPr>
+        <w:pStyle w:val="Prrafodelista"/>
+        <w:numPr>
+          <w:ilvl w:val="0"/>
+          <w:numId w:val="2"/>
+        </w:numPr>
+        <w:rPr>
+          <w:rFonts w:asciiTheme="minorHAnsi" w:hAnsiTheme="minorHAnsi"/>
+          <w:sz w:val="24"/>
+          <w:szCs w:val="24"/>
+        </w:rPr>
+      </w:pPr>
+      <w:r>
+        <w:rPr>
+          <w:rFonts w:asciiTheme="minorHAnsi" w:hAnsiTheme="minorHAnsi"/>
+          <w:sz w:val="24"/>
+          <w:szCs w:val="24"/>
+        </w:rPr>
+        <w:t>El sistema valida sus datos de acceso y muestra el panel principal del sistema.</w:t>
       </w:r>
     </w:p>
     <w:p>
       <w:pPr>
         <w:pStyle w:val="Ttulo3"/>
         <w:rPr>
-          <w:rFonts w:ascii="Calibri" w:hAnsi="Calibri"/>
-          <w:b/>
-          <w:bCs/>
-          <w:sz w:val="22"/>
-          <w:szCs w:val="22"/>
-        </w:rPr>
-      </w:pPr>
-      <w:r>
-        <w:rPr>
-          <w:rFonts w:ascii="Calibri" w:hAnsi="Calibri"/>
-          <w:b/>
-          <w:bCs/>
-          <w:sz w:val="22"/>
-          <w:szCs w:val="22"/>
-        </w:rPr>
-        <w:t>Flujo Básico</w:t>
-      </w:r>
-    </w:p>
-    <w:p>
-      <w:pPr>
-        <w:rPr>
-          <w:rFonts w:ascii="Calibri" w:hAnsi="Calibri"/>
-          <w:sz w:val="22"/>
-          <w:szCs w:val="22"/>
-          <w:highlight w:val="lightGray"/>
+          <w:rFonts w:asciiTheme="minorHAnsi" w:hAnsiTheme="minorHAnsi"/>
+          <w:b/>
+          <w:bCs/>
+          <w:szCs w:val="24"/>
+        </w:rPr>
+      </w:pPr>
+      <w:r>
+        <w:rPr>
+          <w:rFonts w:asciiTheme="minorHAnsi" w:hAnsiTheme="minorHAnsi"/>
+          <w:b/>
+          <w:bCs/>
+          <w:szCs w:val="24"/>
+        </w:rPr>
+        <w:t>Flujos Alternativos</w:t>
+      </w:r>
+    </w:p>
+    <w:p>
+      <w:pPr>
+        <w:pStyle w:val="Prrafodelista"/>
+        <w:numPr>
+          <w:ilvl w:val="0"/>
+          <w:numId w:val="2"/>
+        </w:numPr>
+        <w:rPr>
+          <w:rFonts w:asciiTheme="minorHAnsi" w:hAnsiTheme="minorHAnsi"/>
+          <w:sz w:val="24"/>
+          <w:szCs w:val="24"/>
+        </w:rPr>
+      </w:pPr>
+      <w:r>
+        <w:rPr>
+          <w:rFonts w:asciiTheme="minorHAnsi" w:hAnsiTheme="minorHAnsi"/>
+          <w:sz w:val="24"/>
+          <w:szCs w:val="24"/>
+        </w:rPr>
+        <w:t xml:space="preserve">El usuario ingresa al sistema a </w:t>
+      </w:r>
+      <w:proofErr w:type="spellStart"/>
+      <w:r>
+        <w:rPr>
+          <w:rFonts w:asciiTheme="minorHAnsi" w:hAnsiTheme="minorHAnsi"/>
+          <w:sz w:val="24"/>
+          <w:szCs w:val="24"/>
+        </w:rPr>
+        <w:t>traves</w:t>
+      </w:r>
+      <w:proofErr w:type="spellEnd"/>
+      <w:r>
+        <w:rPr>
+          <w:rFonts w:asciiTheme="minorHAnsi" w:hAnsiTheme="minorHAnsi"/>
+          <w:sz w:val="24"/>
+          <w:szCs w:val="24"/>
+        </w:rPr>
+        <w:t xml:space="preserve"> de la </w:t>
+      </w:r>
+      <w:proofErr w:type="spellStart"/>
+      <w:r>
+        <w:rPr>
+          <w:rFonts w:asciiTheme="minorHAnsi" w:hAnsiTheme="minorHAnsi"/>
+          <w:sz w:val="24"/>
+          <w:szCs w:val="24"/>
+        </w:rPr>
+        <w:t>utl</w:t>
+      </w:r>
+      <w:proofErr w:type="spellEnd"/>
+      <w:r>
+        <w:rPr>
+          <w:rFonts w:asciiTheme="minorHAnsi" w:hAnsiTheme="minorHAnsi"/>
+          <w:sz w:val="24"/>
+          <w:szCs w:val="24"/>
+        </w:rPr>
+        <w:t xml:space="preserve"> http://www.urp.edu.pe/std.</w:t>
+      </w:r>
+    </w:p>
+    <w:p>
+      <w:pPr>
+        <w:pStyle w:val="Prrafodelista"/>
+        <w:numPr>
+          <w:ilvl w:val="0"/>
+          <w:numId w:val="2"/>
+        </w:numPr>
+        <w:rPr>
+          <w:rFonts w:asciiTheme="minorHAnsi" w:hAnsiTheme="minorHAnsi"/>
+          <w:sz w:val="24"/>
+          <w:szCs w:val="24"/>
+        </w:rPr>
+      </w:pPr>
+      <w:r>
+        <w:rPr>
+          <w:rFonts w:asciiTheme="minorHAnsi" w:hAnsiTheme="minorHAnsi"/>
+          <w:sz w:val="24"/>
+          <w:szCs w:val="24"/>
+        </w:rPr>
+        <w:t xml:space="preserve">El sistema muestra interfaz con un </w:t>
+      </w:r>
+      <w:r>
+        <w:rPr>
+          <w:rFonts w:asciiTheme="minorHAnsi" w:hAnsiTheme="minorHAnsi"/>
+          <w:sz w:val="24"/>
+          <w:szCs w:val="24"/>
+        </w:rPr>
+        <w:t>formulario</w:t>
+      </w:r>
+      <w:r>
+        <w:rPr>
+          <w:rFonts w:asciiTheme="minorHAnsi" w:hAnsiTheme="minorHAnsi"/>
+          <w:sz w:val="24"/>
+          <w:szCs w:val="24"/>
+        </w:rPr>
+        <w:t xml:space="preserve"> de ingreso de usuario y </w:t>
+      </w:r>
+      <w:proofErr w:type="spellStart"/>
+      <w:r>
+        <w:rPr>
+          <w:rFonts w:asciiTheme="minorHAnsi" w:hAnsiTheme="minorHAnsi"/>
+          <w:sz w:val="24"/>
+          <w:szCs w:val="24"/>
+        </w:rPr>
+        <w:t>password</w:t>
+      </w:r>
+      <w:proofErr w:type="spellEnd"/>
+      <w:r>
+        <w:rPr>
+          <w:rFonts w:asciiTheme="minorHAnsi" w:hAnsiTheme="minorHAnsi"/>
+          <w:sz w:val="24"/>
+          <w:szCs w:val="24"/>
+        </w:rPr>
+        <w:t>.</w:t>
+      </w:r>
+    </w:p>
+    <w:p>
+      <w:pPr>
+        <w:pStyle w:val="Prrafodelista"/>
+        <w:numPr>
+          <w:ilvl w:val="0"/>
+          <w:numId w:val="2"/>
+        </w:numPr>
+        <w:rPr>
+          <w:rFonts w:asciiTheme="minorHAnsi" w:hAnsiTheme="minorHAnsi"/>
+          <w:sz w:val="24"/>
+          <w:szCs w:val="24"/>
+        </w:rPr>
+      </w:pPr>
+      <w:r>
+        <w:rPr>
+          <w:rFonts w:asciiTheme="minorHAnsi" w:hAnsiTheme="minorHAnsi"/>
+          <w:sz w:val="24"/>
+          <w:szCs w:val="24"/>
+        </w:rPr>
+        <w:t xml:space="preserve">El usuario ingreso sus datos de usuario y </w:t>
+      </w:r>
+      <w:r>
+        <w:rPr>
+          <w:rFonts w:asciiTheme="minorHAnsi" w:hAnsiTheme="minorHAnsi"/>
+          <w:sz w:val="24"/>
+          <w:szCs w:val="24"/>
+        </w:rPr>
+        <w:t>contraseña</w:t>
+      </w:r>
+      <w:r>
+        <w:rPr>
+          <w:rFonts w:asciiTheme="minorHAnsi" w:hAnsiTheme="minorHAnsi"/>
+          <w:sz w:val="24"/>
+          <w:szCs w:val="24"/>
+        </w:rPr>
+        <w:t xml:space="preserve"> y presiona el </w:t>
+      </w:r>
+      <w:proofErr w:type="spellStart"/>
+      <w:r>
+        <w:rPr>
+          <w:rFonts w:asciiTheme="minorHAnsi" w:hAnsiTheme="minorHAnsi"/>
+          <w:sz w:val="24"/>
+          <w:szCs w:val="24"/>
+        </w:rPr>
+        <w:t>boton</w:t>
+      </w:r>
+      <w:proofErr w:type="spellEnd"/>
+      <w:r>
+        <w:rPr>
+          <w:rFonts w:asciiTheme="minorHAnsi" w:hAnsiTheme="minorHAnsi"/>
+          <w:sz w:val="24"/>
+          <w:szCs w:val="24"/>
+        </w:rPr>
+        <w:t xml:space="preserve"> aceptar.</w:t>
+      </w:r>
+    </w:p>
+    <w:p>
+      <w:pPr>
+        <w:pStyle w:val="Prrafodelista"/>
+        <w:numPr>
+          <w:ilvl w:val="0"/>
+          <w:numId w:val="2"/>
+        </w:numPr>
+        <w:rPr>
+          <w:rFonts w:asciiTheme="minorHAnsi" w:hAnsiTheme="minorHAnsi"/>
+          <w:sz w:val="24"/>
+          <w:szCs w:val="24"/>
+        </w:rPr>
+      </w:pPr>
+      <w:r>
+        <w:rPr>
+          <w:rFonts w:asciiTheme="minorHAnsi" w:hAnsiTheme="minorHAnsi"/>
+          <w:sz w:val="24"/>
+          <w:szCs w:val="24"/>
+        </w:rPr>
+        <w:t>El sistema valida sus datos de acceso y muestra el panel principal del sistema.</w:t>
+      </w:r>
+    </w:p>
+    <w:p>
+      <w:pPr>
+        <w:ind w:left="1224"/>
+        <w:rPr>
+          <w:rFonts w:asciiTheme="minorHAnsi" w:hAnsiTheme="minorHAnsi"/>
+          <w:sz w:val="24"/>
+          <w:szCs w:val="24"/>
         </w:rPr>
       </w:pPr>
     </w:p>
@@ -198,31 +962,50 @@
       <w:pPr>
         <w:pStyle w:val="Ttulo3"/>
         <w:rPr>
-          <w:rFonts w:ascii="Calibri" w:hAnsi="Calibri"/>
-          <w:b/>
-          <w:bCs/>
-          <w:sz w:val="22"/>
-          <w:szCs w:val="22"/>
-        </w:rPr>
-      </w:pPr>
-      <w:r>
-        <w:rPr>
-          <w:rFonts w:ascii="Calibri" w:hAnsi="Calibri"/>
-          <w:b/>
-          <w:bCs/>
-          <w:sz w:val="22"/>
-          <w:szCs w:val="22"/>
-        </w:rPr>
-        <w:t>Flujos Alternativos</w:t>
+          <w:rFonts w:asciiTheme="minorHAnsi" w:hAnsiTheme="minorHAnsi"/>
+          <w:b/>
+          <w:bCs/>
+          <w:szCs w:val="24"/>
+        </w:rPr>
+      </w:pPr>
+      <w:r>
+        <w:rPr>
+          <w:rFonts w:asciiTheme="minorHAnsi" w:hAnsiTheme="minorHAnsi"/>
+          <w:b/>
+          <w:bCs/>
+          <w:szCs w:val="24"/>
+        </w:rPr>
+        <w:lastRenderedPageBreak/>
+        <w:t>Requerimientos Especiales</w:t>
       </w:r>
     </w:p>
     <w:p>
       <w:pPr>
         <w:ind w:left="1224"/>
         <w:rPr>
-          <w:rFonts w:ascii="Calibri" w:hAnsi="Calibri"/>
-          <w:sz w:val="22"/>
-          <w:szCs w:val="22"/>
+          <w:rFonts w:asciiTheme="minorHAnsi" w:hAnsiTheme="minorHAnsi"/>
+          <w:sz w:val="24"/>
+          <w:szCs w:val="24"/>
+          <w:lang w:val="es-CL"/>
+        </w:rPr>
+      </w:pPr>
+      <w:r>
+        <w:rPr>
+          <w:rFonts w:asciiTheme="minorHAnsi" w:hAnsiTheme="minorHAnsi"/>
+          <w:sz w:val="24"/>
+          <w:szCs w:val="24"/>
+          <w:lang w:val="es-CL"/>
+        </w:rPr>
+        <w:t>No aplica.</w:t>
+      </w:r>
+    </w:p>
+    <w:p>
+      <w:pPr>
+        <w:ind w:left="504" w:firstLine="720"/>
+        <w:rPr>
+          <w:rFonts w:asciiTheme="minorHAnsi" w:hAnsiTheme="minorHAnsi" w:cs="Tahoma"/>
+          <w:sz w:val="24"/>
+          <w:szCs w:val="24"/>
         </w:rPr>
       </w:pPr>
     </w:p>
@@ -230,39 +1013,37 @@
       <w:pPr>
         <w:pStyle w:val="Ttulo3"/>
         <w:rPr>
-          <w:rFonts w:ascii="Calibri" w:hAnsi="Calibri"/>
-          <w:b/>
-          <w:bCs/>
-          <w:sz w:val="22"/>
-          <w:szCs w:val="22"/>
-        </w:rPr>
-      </w:pPr>
-      <w:r>
-        <w:rPr>
-          <w:rFonts w:ascii="Calibri" w:hAnsi="Calibri"/>
-          <w:b/>
-          <w:bCs/>
-          <w:sz w:val="22"/>
-          <w:szCs w:val="22"/>
-        </w:rPr>
-        <w:t>Requerimientos Especiales</w:t>
+          <w:rFonts w:asciiTheme="minorHAnsi" w:hAnsiTheme="minorHAnsi"/>
+          <w:b/>
+          <w:bCs/>
+          <w:szCs w:val="24"/>
+        </w:rPr>
+      </w:pPr>
+      <w:r>
+        <w:rPr>
+          <w:rFonts w:asciiTheme="minorHAnsi" w:hAnsiTheme="minorHAnsi"/>
+          <w:b/>
+          <w:bCs/>
+          <w:szCs w:val="24"/>
+        </w:rPr>
+        <w:t>Puntos de Inclusión</w:t>
       </w:r>
     </w:p>
     <w:p>
       <w:pPr>
         <w:ind w:left="1224"/>
         <w:rPr>
-          <w:rFonts w:ascii="Calibri" w:hAnsi="Calibri"/>
-          <w:sz w:val="22"/>
-          <w:szCs w:val="22"/>
+          <w:rFonts w:asciiTheme="minorHAnsi" w:hAnsiTheme="minorHAnsi"/>
+          <w:sz w:val="24"/>
+          <w:szCs w:val="24"/>
           <w:lang w:val="es-CL"/>
         </w:rPr>
       </w:pPr>
       <w:r>
         <w:rPr>
-          <w:rFonts w:ascii="Calibri" w:hAnsi="Calibri"/>
-          <w:sz w:val="22"/>
-          <w:szCs w:val="22"/>
+          <w:rFonts w:asciiTheme="minorHAnsi" w:hAnsiTheme="minorHAnsi"/>
+          <w:sz w:val="24"/>
+          <w:szCs w:val="24"/>
           <w:lang w:val="es-CL"/>
         </w:rPr>
         <w:t>No aplica.</w:t>
@@ -270,11 +1051,12 @@
     </w:p>
     <w:p>
       <w:pPr>
-        <w:ind w:left="504" w:firstLine="720"/>
-        <w:rPr>
-          <w:rFonts w:ascii="Calibri" w:hAnsi="Calibri" w:cs="Tahoma"/>
-          <w:sz w:val="22"/>
-          <w:szCs w:val="22"/>
+        <w:ind w:left="1224"/>
+        <w:rPr>
+          <w:rFonts w:asciiTheme="minorHAnsi" w:hAnsiTheme="minorHAnsi"/>
+          <w:sz w:val="24"/>
+          <w:szCs w:val="24"/>
+          <w:lang w:val="es-CL"/>
         </w:rPr>
       </w:pPr>
     </w:p>
@@ -282,52 +1064,88 @@
       <w:pPr>
         <w:pStyle w:val="Ttulo3"/>
         <w:rPr>
-          <w:rFonts w:ascii="Calibri" w:hAnsi="Calibri"/>
-          <w:b/>
-          <w:bCs/>
-          <w:sz w:val="22"/>
-          <w:szCs w:val="22"/>
-        </w:rPr>
-      </w:pPr>
-      <w:r>
-        <w:rPr>
-          <w:rFonts w:ascii="Calibri" w:hAnsi="Calibri"/>
-          <w:b/>
-          <w:bCs/>
-          <w:sz w:val="22"/>
-          <w:szCs w:val="22"/>
-        </w:rPr>
-        <w:t>Puntos de Inclusión</w:t>
+          <w:rFonts w:asciiTheme="minorHAnsi" w:hAnsiTheme="minorHAnsi"/>
+          <w:b/>
+          <w:bCs/>
+          <w:szCs w:val="24"/>
+        </w:rPr>
+      </w:pPr>
+      <w:r>
+        <w:rPr>
+          <w:rFonts w:asciiTheme="minorHAnsi" w:hAnsiTheme="minorHAnsi"/>
+          <w:b/>
+          <w:bCs/>
+          <w:szCs w:val="24"/>
+        </w:rPr>
+        <w:t>Puntos de Extensión</w:t>
+      </w:r>
+    </w:p>
+    <w:p>
+      <w:pPr>
+        <w:ind w:left="1212" w:firstLine="12"/>
+        <w:rPr>
+          <w:rFonts w:asciiTheme="minorHAnsi" w:hAnsiTheme="minorHAnsi"/>
+          <w:sz w:val="24"/>
+          <w:szCs w:val="24"/>
+        </w:rPr>
+      </w:pPr>
+      <w:r>
+        <w:rPr>
+          <w:rFonts w:asciiTheme="minorHAnsi" w:hAnsiTheme="minorHAnsi" w:cs="Tahoma"/>
+          <w:sz w:val="24"/>
+          <w:szCs w:val="24"/>
+          <w:lang w:val="es-CL"/>
+        </w:rPr>
+        <w:t>No aplica.</w:t>
+      </w:r>
+      <w:r>
+        <w:rPr>
+          <w:rFonts w:asciiTheme="minorHAnsi" w:hAnsiTheme="minorHAnsi" w:cs="Tahoma"/>
+          <w:vanish/>
+          <w:sz w:val="24"/>
+          <w:szCs w:val="24"/>
+          <w:lang w:val="es-CL"/>
+        </w:rPr>
+        <w:t>NoNo</w:t>
+      </w:r>
+    </w:p>
+    <w:p>
+      <w:pPr>
+        <w:rPr>
+          <w:rFonts w:asciiTheme="minorHAnsi" w:hAnsiTheme="minorHAnsi"/>
+          <w:sz w:val="24"/>
+          <w:szCs w:val="24"/>
+          <w:lang w:val="es-CL"/>
+        </w:rPr>
+      </w:pPr>
+    </w:p>
+    <w:p>
+      <w:pPr>
+        <w:pStyle w:val="Ttulo3"/>
+        <w:rPr>
+          <w:rFonts w:asciiTheme="minorHAnsi" w:hAnsiTheme="minorHAnsi"/>
+          <w:b/>
+          <w:bCs/>
+          <w:szCs w:val="24"/>
+        </w:rPr>
+      </w:pPr>
+      <w:r>
+        <w:rPr>
+          <w:rFonts w:asciiTheme="minorHAnsi" w:hAnsiTheme="minorHAnsi"/>
+          <w:b/>
+          <w:bCs/>
+          <w:szCs w:val="24"/>
+        </w:rPr>
+        <w:t>Excepciones</w:t>
       </w:r>
     </w:p>
     <w:p>
       <w:pPr>
         <w:ind w:left="1224"/>
         <w:rPr>
-          <w:rFonts w:ascii="Calibri" w:hAnsi="Calibri"/>
-          <w:sz w:val="22"/>
-          <w:szCs w:val="22"/>
-          <w:lang w:val="es-CL"/>
-        </w:rPr>
-      </w:pPr>
-      <w:r>
-        <w:rPr>
-          <w:rFonts w:ascii="Calibri" w:hAnsi="Calibri"/>
-          <w:sz w:val="22"/>
-          <w:szCs w:val="22"/>
-          <w:lang w:val="es-CL"/>
-        </w:rPr>
-        <w:t>No aplica.</w:t>
-      </w:r>
-    </w:p>
-    <w:p>
-      <w:pPr>
-        <w:ind w:left="1224"/>
-        <w:rPr>
-          <w:rFonts w:ascii="Calibri" w:hAnsi="Calibri"/>
-          <w:sz w:val="22"/>
-          <w:szCs w:val="22"/>
-          <w:lang w:val="es-CL"/>
+          <w:rFonts w:asciiTheme="minorHAnsi" w:hAnsiTheme="minorHAnsi"/>
+          <w:sz w:val="24"/>
+          <w:szCs w:val="24"/>
         </w:rPr>
       </w:pPr>
     </w:p>
@@ -335,606 +1153,30 @@
       <w:pPr>
         <w:pStyle w:val="Ttulo3"/>
         <w:rPr>
-          <w:rFonts w:ascii="Calibri" w:hAnsi="Calibri"/>
-          <w:b/>
-          <w:bCs/>
-          <w:sz w:val="22"/>
-          <w:szCs w:val="22"/>
-        </w:rPr>
-      </w:pPr>
-      <w:r>
-        <w:rPr>
-          <w:rFonts w:ascii="Calibri" w:hAnsi="Calibri"/>
-          <w:b/>
-          <w:bCs/>
-          <w:sz w:val="22"/>
-          <w:szCs w:val="22"/>
-        </w:rPr>
-        <w:t>Puntos de Extensión</w:t>
-      </w:r>
-    </w:p>
-    <w:p>
-      <w:pPr>
-        <w:ind w:left="1212" w:firstLine="12"/>
-        <w:rPr>
-          <w:rFonts w:ascii="Calibri" w:hAnsi="Calibri"/>
-          <w:sz w:val="22"/>
-          <w:szCs w:val="22"/>
-        </w:rPr>
-      </w:pPr>
-      <w:r>
-        <w:rPr>
-          <w:rFonts w:ascii="Calibri" w:hAnsi="Calibri" w:cs="Tahoma"/>
-          <w:sz w:val="22"/>
-          <w:szCs w:val="22"/>
-          <w:lang w:val="es-CL"/>
-        </w:rPr>
-        <w:t>No aplica.</w:t>
-      </w:r>
-      <w:r>
-        <w:rPr>
-          <w:rFonts w:ascii="Calibri" w:hAnsi="Calibri" w:cs="Tahoma"/>
-          <w:vanish/>
-          <w:sz w:val="22"/>
-          <w:szCs w:val="22"/>
-          <w:lang w:val="es-CL"/>
-        </w:rPr>
-        <w:t>NoNo</w:t>
-      </w:r>
-    </w:p>
-    <w:p>
-      <w:pPr>
-        <w:rPr>
-          <w:rFonts w:ascii="Calibri" w:hAnsi="Calibri"/>
-          <w:sz w:val="22"/>
-          <w:szCs w:val="22"/>
-          <w:lang w:val="es-CL"/>
-        </w:rPr>
-      </w:pPr>
-    </w:p>
-    <w:p>
-      <w:pPr>
-        <w:pStyle w:val="Ttulo3"/>
-        <w:rPr>
-          <w:rFonts w:ascii="Calibri" w:hAnsi="Calibri"/>
-          <w:b/>
-          <w:bCs/>
-          <w:sz w:val="22"/>
-          <w:szCs w:val="22"/>
-        </w:rPr>
-      </w:pPr>
-      <w:r>
-        <w:rPr>
-          <w:rFonts w:ascii="Calibri" w:hAnsi="Calibri"/>
-          <w:b/>
-          <w:bCs/>
-          <w:sz w:val="22"/>
-          <w:szCs w:val="22"/>
-        </w:rPr>
-        <w:t>Excepciones</w:t>
-      </w:r>
-    </w:p>
-    <w:p>
-      <w:pPr>
-        <w:ind w:left="1224"/>
-        <w:rPr>
-          <w:rFonts w:ascii="Calibri" w:hAnsi="Calibri"/>
-          <w:sz w:val="22"/>
-          <w:szCs w:val="22"/>
-        </w:rPr>
-      </w:pPr>
-    </w:p>
-    <w:p>
-      <w:pPr>
-        <w:pStyle w:val="Ttulo3"/>
-        <w:rPr>
-          <w:rFonts w:ascii="Calibri" w:hAnsi="Calibri"/>
-          <w:b/>
-          <w:bCs/>
-          <w:sz w:val="22"/>
-          <w:szCs w:val="22"/>
-        </w:rPr>
-      </w:pPr>
-      <w:r>
-        <w:rPr>
-          <w:rFonts w:ascii="Calibri" w:hAnsi="Calibri"/>
-          <w:b/>
-          <w:bCs/>
-          <w:sz w:val="22"/>
-          <w:szCs w:val="22"/>
+          <w:rFonts w:asciiTheme="minorHAnsi" w:hAnsiTheme="minorHAnsi"/>
+          <w:b/>
+          <w:bCs/>
+          <w:szCs w:val="24"/>
+        </w:rPr>
+      </w:pPr>
+      <w:r>
+        <w:rPr>
+          <w:rFonts w:asciiTheme="minorHAnsi" w:hAnsiTheme="minorHAnsi"/>
+          <w:b/>
+          <w:bCs/>
+          <w:szCs w:val="24"/>
         </w:rPr>
         <w:t>Prototipos del sistema</w:t>
       </w:r>
     </w:p>
     <w:p>
       <w:pPr>
-        <w:ind w:left="1440" w:firstLine="12"/>
-        <w:rPr>
-          <w:rFonts w:ascii="Calibri" w:hAnsi="Calibri"/>
-          <w:sz w:val="22"/>
-          <w:szCs w:val="22"/>
-          <w:lang w:val="es-MX"/>
-        </w:rPr>
-      </w:pPr>
-    </w:p>
-    <w:p>
-      <w:pPr>
-        <w:pStyle w:val="Ttulo2"/>
-        <w:numPr>
-          <w:ilvl w:val="1"/>
-          <w:numId w:val="1"/>
-        </w:numPr>
-        <w:spacing w:before="0" w:after="0"/>
-        <w:ind w:left="720"/>
-        <w:rPr>
-          <w:rFonts w:ascii="Calibri" w:hAnsi="Calibri"/>
-          <w:b/>
-          <w:bCs/>
-          <w:sz w:val="22"/>
-          <w:szCs w:val="22"/>
-        </w:rPr>
-      </w:pPr>
-      <w:bookmarkStart w:id="1" w:name="_Pagar_con_combinación_de_TRE_y_Tarj"/>
-      <w:bookmarkStart w:id="2" w:name="_Toc368057415"/>
-      <w:bookmarkEnd w:id="1"/>
-      <w:r>
-        <w:rPr>
-          <w:rFonts w:ascii="Calibri" w:hAnsi="Calibri"/>
-          <w:b/>
-          <w:bCs/>
-          <w:sz w:val="22"/>
-          <w:szCs w:val="22"/>
-        </w:rPr>
-        <w:t>Registrar usuarios</w:t>
-      </w:r>
-      <w:bookmarkEnd w:id="2"/>
-    </w:p>
-    <w:p>
-      <w:pPr>
-        <w:rPr>
-          <w:rFonts w:ascii="Calibri" w:hAnsi="Calibri"/>
-          <w:sz w:val="22"/>
-          <w:szCs w:val="22"/>
-          <w:lang w:val="es-MX"/>
-        </w:rPr>
-      </w:pPr>
-    </w:p>
-    <w:p>
-      <w:pPr>
-        <w:pStyle w:val="Ttulo3"/>
-        <w:rPr>
-          <w:rFonts w:ascii="Calibri" w:hAnsi="Calibri"/>
-          <w:b/>
-          <w:bCs/>
-          <w:sz w:val="22"/>
-          <w:szCs w:val="22"/>
-        </w:rPr>
-      </w:pPr>
-      <w:bookmarkStart w:id="3" w:name="_Toc155665795"/>
-      <w:bookmarkStart w:id="4" w:name="_Toc155461582"/>
-      <w:r>
-        <w:rPr>
-          <w:rFonts w:ascii="Calibri" w:hAnsi="Calibri"/>
-          <w:b/>
-          <w:bCs/>
-          <w:sz w:val="22"/>
-          <w:szCs w:val="22"/>
-        </w:rPr>
-        <w:t>Breve Descripción</w:t>
-      </w:r>
-      <w:bookmarkEnd w:id="3"/>
-      <w:bookmarkEnd w:id="4"/>
-    </w:p>
-    <w:p>
-      <w:pPr>
-        <w:ind w:left="1211"/>
-        <w:rPr>
-          <w:rFonts w:ascii="Calibri" w:hAnsi="Calibri"/>
-          <w:sz w:val="22"/>
-          <w:szCs w:val="22"/>
-        </w:rPr>
-      </w:pPr>
-    </w:p>
-    <w:p>
-      <w:pPr>
-        <w:pStyle w:val="Ttulo3"/>
-        <w:rPr>
-          <w:rFonts w:ascii="Calibri" w:hAnsi="Calibri"/>
-          <w:b/>
-          <w:bCs/>
-          <w:sz w:val="22"/>
-          <w:szCs w:val="22"/>
-        </w:rPr>
-      </w:pPr>
-      <w:bookmarkStart w:id="5" w:name="_Toc155665796"/>
-      <w:bookmarkStart w:id="6" w:name="_Toc155461583"/>
-      <w:r>
-        <w:rPr>
-          <w:rFonts w:ascii="Calibri" w:hAnsi="Calibri"/>
-          <w:b/>
-          <w:bCs/>
-          <w:sz w:val="22"/>
-          <w:szCs w:val="22"/>
-        </w:rPr>
-        <w:t>Actores</w:t>
-      </w:r>
-      <w:bookmarkEnd w:id="5"/>
-      <w:bookmarkEnd w:id="6"/>
-    </w:p>
-    <w:p>
-      <w:pPr>
-        <w:ind w:left="1211"/>
-        <w:rPr>
-          <w:rFonts w:ascii="Calibri" w:hAnsi="Calibri"/>
-          <w:sz w:val="22"/>
-          <w:szCs w:val="22"/>
-        </w:rPr>
-      </w:pPr>
-    </w:p>
-    <w:p>
-      <w:pPr>
-        <w:pStyle w:val="Ttulo3"/>
-        <w:rPr>
-          <w:rFonts w:ascii="Calibri" w:hAnsi="Calibri"/>
-          <w:b/>
-          <w:bCs/>
-          <w:sz w:val="22"/>
-          <w:szCs w:val="22"/>
-        </w:rPr>
-      </w:pPr>
-      <w:bookmarkStart w:id="7" w:name="_Toc155665797"/>
-      <w:bookmarkStart w:id="8" w:name="_Toc155461584"/>
-      <w:r>
-        <w:rPr>
-          <w:rFonts w:ascii="Calibri" w:hAnsi="Calibri"/>
-          <w:b/>
-          <w:bCs/>
-          <w:sz w:val="22"/>
-          <w:szCs w:val="22"/>
-        </w:rPr>
-        <w:lastRenderedPageBreak/>
-        <w:t>Precondiciones</w:t>
-      </w:r>
-      <w:bookmarkEnd w:id="7"/>
-      <w:bookmarkEnd w:id="8"/>
-    </w:p>
-    <w:p>
-      <w:pPr>
-        <w:ind w:left="1211"/>
-        <w:rPr>
-          <w:rFonts w:ascii="Calibri" w:hAnsi="Calibri"/>
-          <w:sz w:val="22"/>
-          <w:szCs w:val="22"/>
-        </w:rPr>
-      </w:pPr>
-    </w:p>
-    <w:p>
-      <w:pPr>
-        <w:pStyle w:val="Ttulo3"/>
-        <w:rPr>
-          <w:rFonts w:ascii="Calibri" w:hAnsi="Calibri"/>
-          <w:b/>
-          <w:bCs/>
-          <w:sz w:val="22"/>
-          <w:szCs w:val="22"/>
-        </w:rPr>
-      </w:pPr>
-      <w:bookmarkStart w:id="9" w:name="_Toc155665798"/>
-      <w:bookmarkStart w:id="10" w:name="_Toc155461585"/>
-      <w:r>
-        <w:rPr>
-          <w:rFonts w:ascii="Calibri" w:hAnsi="Calibri"/>
-          <w:b/>
-          <w:bCs/>
-          <w:sz w:val="22"/>
-          <w:szCs w:val="22"/>
-        </w:rPr>
-        <w:t>Post-Condiciones</w:t>
-      </w:r>
-      <w:bookmarkEnd w:id="9"/>
-      <w:bookmarkEnd w:id="10"/>
-    </w:p>
-    <w:p>
-      <w:pPr>
-        <w:ind w:left="1211"/>
-        <w:rPr>
-          <w:rFonts w:ascii="Calibri" w:hAnsi="Calibri"/>
-          <w:sz w:val="22"/>
-          <w:szCs w:val="22"/>
-        </w:rPr>
-      </w:pPr>
-    </w:p>
-    <w:p>
-      <w:pPr>
-        <w:pStyle w:val="Ttulo3"/>
-        <w:rPr>
-          <w:rFonts w:ascii="Calibri" w:hAnsi="Calibri"/>
-          <w:b/>
-          <w:bCs/>
-          <w:sz w:val="22"/>
-          <w:szCs w:val="22"/>
-        </w:rPr>
-      </w:pPr>
-      <w:bookmarkStart w:id="11" w:name="_Toc155665799"/>
-      <w:bookmarkStart w:id="12" w:name="_Toc155461586"/>
-      <w:r>
-        <w:rPr>
-          <w:rFonts w:ascii="Calibri" w:hAnsi="Calibri"/>
-          <w:b/>
-          <w:bCs/>
-          <w:sz w:val="22"/>
-          <w:szCs w:val="22"/>
-        </w:rPr>
-        <w:t>Flujo Básico</w:t>
-      </w:r>
-      <w:bookmarkEnd w:id="11"/>
-      <w:bookmarkEnd w:id="12"/>
-    </w:p>
-    <w:p>
-      <w:pPr>
-        <w:rPr>
-          <w:rFonts w:ascii="Calibri" w:hAnsi="Calibri"/>
-          <w:sz w:val="22"/>
-          <w:szCs w:val="22"/>
-        </w:rPr>
-      </w:pPr>
-    </w:p>
-    <w:p>
-      <w:pPr>
-        <w:pStyle w:val="Ttulo3"/>
-        <w:rPr>
-          <w:rFonts w:ascii="Calibri" w:hAnsi="Calibri"/>
-          <w:b/>
-          <w:bCs/>
-          <w:sz w:val="22"/>
-          <w:szCs w:val="22"/>
-        </w:rPr>
-      </w:pPr>
-      <w:bookmarkStart w:id="13" w:name="_Toc155665800"/>
-      <w:bookmarkStart w:id="14" w:name="_Toc155461587"/>
-      <w:r>
-        <w:rPr>
-          <w:rFonts w:ascii="Calibri" w:hAnsi="Calibri"/>
-          <w:b/>
-          <w:bCs/>
-          <w:sz w:val="22"/>
-          <w:szCs w:val="22"/>
-        </w:rPr>
-        <w:t>Flujos Alternativos</w:t>
-      </w:r>
-      <w:bookmarkEnd w:id="13"/>
-      <w:bookmarkEnd w:id="14"/>
-    </w:p>
-    <w:p>
-      <w:pPr>
-        <w:ind w:left="720" w:firstLine="504"/>
-        <w:rPr>
-          <w:rFonts w:ascii="Calibri" w:hAnsi="Calibri"/>
-          <w:b/>
-          <w:sz w:val="22"/>
-          <w:szCs w:val="22"/>
-        </w:rPr>
-      </w:pPr>
-    </w:p>
-    <w:p>
-      <w:pPr>
-        <w:pStyle w:val="Ttulo3"/>
-        <w:rPr>
-          <w:rFonts w:ascii="Calibri" w:hAnsi="Calibri"/>
-          <w:b/>
-          <w:bCs/>
-          <w:sz w:val="22"/>
-          <w:szCs w:val="22"/>
-        </w:rPr>
-      </w:pPr>
-      <w:bookmarkStart w:id="15" w:name="_Toc155665801"/>
-      <w:bookmarkStart w:id="16" w:name="_Toc155461588"/>
-      <w:r>
-        <w:rPr>
-          <w:rFonts w:ascii="Calibri" w:hAnsi="Calibri"/>
-          <w:b/>
-          <w:bCs/>
-          <w:sz w:val="22"/>
-          <w:szCs w:val="22"/>
-        </w:rPr>
-        <w:t>Requerimientos Especiales</w:t>
-      </w:r>
-      <w:bookmarkEnd w:id="15"/>
-      <w:bookmarkEnd w:id="16"/>
-    </w:p>
-    <w:p>
-      <w:pPr>
-        <w:ind w:left="1224"/>
-        <w:rPr>
-          <w:rFonts w:ascii="Calibri" w:hAnsi="Calibri" w:cs="Tahoma"/>
-          <w:sz w:val="22"/>
-          <w:szCs w:val="22"/>
-        </w:rPr>
-      </w:pPr>
-      <w:r>
-        <w:rPr>
-          <w:rFonts w:ascii="Calibri" w:hAnsi="Calibri" w:cs="Tahoma"/>
-          <w:sz w:val="22"/>
-          <w:szCs w:val="22"/>
-        </w:rPr>
-        <w:t>No aplica.</w:t>
-      </w:r>
-    </w:p>
-    <w:p>
-      <w:pPr>
-        <w:rPr>
-          <w:rFonts w:ascii="Calibri" w:hAnsi="Calibri" w:cs="Tahoma"/>
-          <w:sz w:val="22"/>
-          <w:szCs w:val="22"/>
-        </w:rPr>
-      </w:pPr>
-    </w:p>
-    <w:p>
-      <w:pPr>
-        <w:pStyle w:val="Ttulo3"/>
-        <w:rPr>
-          <w:rFonts w:ascii="Calibri" w:hAnsi="Calibri"/>
-          <w:b/>
-          <w:bCs/>
-          <w:sz w:val="22"/>
-          <w:szCs w:val="22"/>
-        </w:rPr>
-      </w:pPr>
-      <w:bookmarkStart w:id="17" w:name="_Toc155665802"/>
-      <w:bookmarkStart w:id="18" w:name="_Toc155461589"/>
-      <w:r>
-        <w:rPr>
-          <w:rFonts w:ascii="Calibri" w:hAnsi="Calibri"/>
-          <w:b/>
-          <w:bCs/>
-          <w:sz w:val="22"/>
-          <w:szCs w:val="22"/>
-        </w:rPr>
-        <w:t>Puntos de Inclusión</w:t>
-      </w:r>
-      <w:bookmarkEnd w:id="17"/>
-      <w:bookmarkEnd w:id="18"/>
-    </w:p>
-    <w:p>
-      <w:pPr>
-        <w:ind w:left="1224"/>
-        <w:rPr>
-          <w:rFonts w:ascii="Calibri" w:hAnsi="Calibri" w:cs="Tahoma"/>
-          <w:sz w:val="22"/>
-          <w:szCs w:val="22"/>
-        </w:rPr>
-      </w:pPr>
-      <w:r>
-        <w:rPr>
-          <w:rFonts w:ascii="Calibri" w:hAnsi="Calibri" w:cs="Tahoma"/>
-          <w:sz w:val="22"/>
-          <w:szCs w:val="22"/>
-        </w:rPr>
-        <w:t>No aplica.</w:t>
-      </w:r>
-    </w:p>
-    <w:p>
-      <w:pPr>
-        <w:rPr>
-          <w:rFonts w:ascii="Calibri" w:hAnsi="Calibri"/>
-          <w:sz w:val="22"/>
-          <w:szCs w:val="22"/>
-        </w:rPr>
-      </w:pPr>
-    </w:p>
-    <w:p>
-      <w:pPr>
-        <w:pStyle w:val="Ttulo3"/>
-        <w:rPr>
-          <w:rFonts w:ascii="Calibri" w:hAnsi="Calibri"/>
-          <w:b/>
-          <w:bCs/>
-          <w:sz w:val="22"/>
-          <w:szCs w:val="22"/>
-        </w:rPr>
-      </w:pPr>
-      <w:bookmarkStart w:id="19" w:name="_Toc155665803"/>
-      <w:bookmarkStart w:id="20" w:name="_Toc155461590"/>
-      <w:r>
-        <w:rPr>
-          <w:rFonts w:ascii="Calibri" w:hAnsi="Calibri"/>
-          <w:b/>
-          <w:bCs/>
-          <w:sz w:val="22"/>
-          <w:szCs w:val="22"/>
-        </w:rPr>
-        <w:t>Puntos de Extensión</w:t>
-      </w:r>
-      <w:bookmarkEnd w:id="19"/>
-      <w:bookmarkEnd w:id="20"/>
-    </w:p>
-    <w:p>
-      <w:pPr>
-        <w:ind w:left="1224"/>
-        <w:rPr>
-          <w:rFonts w:ascii="Calibri" w:hAnsi="Calibri" w:cs="Tahoma"/>
-          <w:sz w:val="22"/>
-          <w:szCs w:val="22"/>
-        </w:rPr>
-      </w:pPr>
-      <w:r>
-        <w:rPr>
-          <w:rFonts w:ascii="Calibri" w:hAnsi="Calibri" w:cs="Tahoma"/>
-          <w:sz w:val="22"/>
-          <w:szCs w:val="22"/>
-        </w:rPr>
-        <w:t>No aplica.</w:t>
-      </w:r>
-    </w:p>
-    <w:p>
-      <w:pPr>
-        <w:rPr>
-          <w:rFonts w:ascii="Calibri" w:hAnsi="Calibri"/>
-          <w:sz w:val="22"/>
-          <w:szCs w:val="22"/>
-        </w:rPr>
-      </w:pPr>
-    </w:p>
-    <w:p>
-      <w:pPr>
-        <w:pStyle w:val="Ttulo3"/>
-        <w:rPr>
-          <w:rFonts w:ascii="Calibri" w:hAnsi="Calibri"/>
-          <w:b/>
-          <w:bCs/>
-          <w:sz w:val="22"/>
-          <w:szCs w:val="22"/>
-        </w:rPr>
-      </w:pPr>
-      <w:bookmarkStart w:id="21" w:name="_Toc155665804"/>
-      <w:bookmarkStart w:id="22" w:name="_Toc155461591"/>
-      <w:r>
-        <w:rPr>
-          <w:rFonts w:ascii="Calibri" w:hAnsi="Calibri"/>
-          <w:b/>
-          <w:bCs/>
-          <w:sz w:val="22"/>
-          <w:szCs w:val="22"/>
-        </w:rPr>
-        <w:t>Excepciones</w:t>
-      </w:r>
-      <w:bookmarkEnd w:id="21"/>
-      <w:bookmarkEnd w:id="22"/>
-    </w:p>
-    <w:p>
-      <w:pPr>
-        <w:rPr>
-          <w:rFonts w:ascii="Calibri" w:hAnsi="Calibri"/>
-          <w:sz w:val="22"/>
-          <w:szCs w:val="22"/>
-        </w:rPr>
-      </w:pPr>
-    </w:p>
-    <w:p>
-      <w:pPr>
-        <w:pStyle w:val="Ttulo3"/>
-        <w:rPr>
-          <w:rFonts w:ascii="Calibri" w:hAnsi="Calibri"/>
-          <w:b/>
-          <w:bCs/>
-          <w:sz w:val="22"/>
-          <w:szCs w:val="22"/>
-        </w:rPr>
-      </w:pPr>
-      <w:r>
-        <w:rPr>
-          <w:rFonts w:ascii="Calibri" w:hAnsi="Calibri"/>
-          <w:b/>
-          <w:bCs/>
-          <w:sz w:val="22"/>
-          <w:szCs w:val="22"/>
-        </w:rPr>
-        <w:t>Prototipos de Sistema</w:t>
-      </w:r>
-    </w:p>
-    <w:p>
-      <w:bookmarkStart w:id="23" w:name="_GoBack"/>
-      <w:bookmarkEnd w:id="23"/>
+        <w:rPr>
+          <w:rFonts w:asciiTheme="minorHAnsi" w:hAnsiTheme="minorHAnsi"/>
+          <w:sz w:val="24"/>
+          <w:szCs w:val="24"/>
+        </w:rPr>
+      </w:pPr>
     </w:p>
     <w:sectPr>
       <w:pgSz w:w="12240" w:h="15840"/>
@@ -949,6 +1191,119 @@
 <file path=word/numbering.xml><?xml version="1.0" encoding="utf-8"?>
 <w:numbering xmlns:wpc="http://schemas.microsoft.com/office/word/2010/wordprocessingCanvas" xmlns:mc="http://schemas.openxmlformats.org/markup-compatibility/2006" xmlns:o="urn:schemas-microsoft-com:office:office" xmlns:r="http://schemas.openxmlformats.org/officeDocument/2006/relationships" xmlns:m="http://schemas.openxmlformats.org/officeDocument/2006/math" xmlns:v="urn:schemas-microsoft-com:vml" xmlns:wp14="http://schemas.microsoft.com/office/word/2010/wordprocessingDrawing" xmlns:wp="http://schemas.openxmlformats.org/drawingml/2006/wordprocessingDrawing" xmlns:w10="urn:schemas-microsoft-com:office:word" xmlns:w="http://schemas.openxmlformats.org/wordprocessingml/2006/main" xmlns:w14="http://schemas.microsoft.com/office/word/2010/wordml" xmlns:wpg="http://schemas.microsoft.com/office/word/2010/wordprocessingGroup" xmlns:wpi="http://schemas.microsoft.com/office/word/2010/wordprocessingInk" xmlns:wne="http://schemas.microsoft.com/office/word/2006/wordml" xmlns:wps="http://schemas.microsoft.com/office/word/2010/wordprocessingShape" mc:Ignorable="w14 wp14">
   <w:abstractNum w:abstractNumId="0">
+    <w:nsid w:val="4C2A2259"/>
+    <w:multiLevelType w:val="hybridMultilevel"/>
+    <w:tmpl w:val="C046B216"/>
+    <w:lvl w:ilvl="0" w:tplc="280A0001">
+      <w:start w:val="1"/>
+      <w:numFmt w:val="bullet"/>
+      <w:lvlText w:val=""/>
+      <w:lvlJc w:val="left"/>
+      <w:pPr>
+        <w:ind w:left="1584" w:hanging="360"/>
+      </w:pPr>
+      <w:rPr>
+        <w:rFonts w:ascii="Symbol" w:hAnsi="Symbol" w:hint="default"/>
+      </w:rPr>
+    </w:lvl>
+    <w:lvl w:ilvl="1" w:tplc="280A0003" w:tentative="1">
+      <w:start w:val="1"/>
+      <w:numFmt w:val="bullet"/>
+      <w:lvlText w:val="o"/>
+      <w:lvlJc w:val="left"/>
+      <w:pPr>
+        <w:ind w:left="2304" w:hanging="360"/>
+      </w:pPr>
+      <w:rPr>
+        <w:rFonts w:ascii="Courier New" w:hAnsi="Courier New" w:cs="Courier New" w:hint="default"/>
+      </w:rPr>
+    </w:lvl>
+    <w:lvl w:ilvl="2" w:tplc="280A0005" w:tentative="1">
+      <w:start w:val="1"/>
+      <w:numFmt w:val="bullet"/>
+      <w:lvlText w:val=""/>
+      <w:lvlJc w:val="left"/>
+      <w:pPr>
+        <w:ind w:left="3024" w:hanging="360"/>
+      </w:pPr>
+      <w:rPr>
+        <w:rFonts w:ascii="Wingdings" w:hAnsi="Wingdings" w:hint="default"/>
+      </w:rPr>
+    </w:lvl>
+    <w:lvl w:ilvl="3" w:tplc="280A0001" w:tentative="1">
+      <w:start w:val="1"/>
+      <w:numFmt w:val="bullet"/>
+      <w:lvlText w:val=""/>
+      <w:lvlJc w:val="left"/>
+      <w:pPr>
+        <w:ind w:left="3744" w:hanging="360"/>
+      </w:pPr>
+      <w:rPr>
+        <w:rFonts w:ascii="Symbol" w:hAnsi="Symbol" w:hint="default"/>
+      </w:rPr>
+    </w:lvl>
+    <w:lvl w:ilvl="4" w:tplc="280A0003" w:tentative="1">
+      <w:start w:val="1"/>
+      <w:numFmt w:val="bullet"/>
+      <w:lvlText w:val="o"/>
+      <w:lvlJc w:val="left"/>
+      <w:pPr>
+        <w:ind w:left="4464" w:hanging="360"/>
+      </w:pPr>
+      <w:rPr>
+        <w:rFonts w:ascii="Courier New" w:hAnsi="Courier New" w:cs="Courier New" w:hint="default"/>
+      </w:rPr>
+    </w:lvl>
+    <w:lvl w:ilvl="5" w:tplc="280A0005" w:tentative="1">
+      <w:start w:val="1"/>
+      <w:numFmt w:val="bullet"/>
+      <w:lvlText w:val=""/>
+      <w:lvlJc w:val="left"/>
+      <w:pPr>
+        <w:ind w:left="5184" w:hanging="360"/>
+      </w:pPr>
+      <w:rPr>
+        <w:rFonts w:ascii="Wingdings" w:hAnsi="Wingdings" w:hint="default"/>
+      </w:rPr>
+    </w:lvl>
+    <w:lvl w:ilvl="6" w:tplc="280A0001" w:tentative="1">
+      <w:start w:val="1"/>
+      <w:numFmt w:val="bullet"/>
+      <w:lvlText w:val=""/>
+      <w:lvlJc w:val="left"/>
+      <w:pPr>
+        <w:ind w:left="5904" w:hanging="360"/>
+      </w:pPr>
+      <w:rPr>
+        <w:rFonts w:ascii="Symbol" w:hAnsi="Symbol" w:hint="default"/>
+      </w:rPr>
+    </w:lvl>
+    <w:lvl w:ilvl="7" w:tplc="280A0003" w:tentative="1">
+      <w:start w:val="1"/>
+      <w:numFmt w:val="bullet"/>
+      <w:lvlText w:val="o"/>
+      <w:lvlJc w:val="left"/>
+      <w:pPr>
+        <w:ind w:left="6624" w:hanging="360"/>
+      </w:pPr>
+      <w:rPr>
+        <w:rFonts w:ascii="Courier New" w:hAnsi="Courier New" w:cs="Courier New" w:hint="default"/>
+      </w:rPr>
+    </w:lvl>
+    <w:lvl w:ilvl="8" w:tplc="280A0005" w:tentative="1">
+      <w:start w:val="1"/>
+      <w:numFmt w:val="bullet"/>
+      <w:lvlText w:val=""/>
+      <w:lvlJc w:val="left"/>
+      <w:pPr>
+        <w:ind w:left="7344" w:hanging="360"/>
+      </w:pPr>
+      <w:rPr>
+        <w:rFonts w:ascii="Wingdings" w:hAnsi="Wingdings" w:hint="default"/>
+      </w:rPr>
+    </w:lvl>
+  </w:abstractNum>
+  <w:abstractNum w:abstractNumId="1">
     <w:nsid w:val="6E7D7308"/>
     <w:multiLevelType w:val="multilevel"/>
     <w:tmpl w:val="48541478"/>
@@ -1072,7 +1427,7 @@
     </w:lvl>
   </w:abstractNum>
   <w:num w:numId="1">
-    <w:abstractNumId w:val="0"/>
+    <w:abstractNumId w:val="1"/>
     <w:lvlOverride w:ilvl="0">
       <w:startOverride w:val="1"/>
     </w:lvlOverride>
@@ -1101,6 +1456,9 @@
       <w:startOverride w:val="1"/>
     </w:lvlOverride>
   </w:num>
+  <w:num w:numId="2">
+    <w:abstractNumId w:val="0"/>
+  </w:num>
 </w:numbering>
 </file>
 
@@ -1144,6 +1502,7 @@
     <w:lsdException w:name="caption" w:uiPriority="35" w:qFormat="1"/>
     <w:lsdException w:name="Title" w:semiHidden="0" w:uiPriority="10" w:unhideWhenUsed="0" w:qFormat="1"/>
     <w:lsdException w:name="Default Paragraph Font" w:uiPriority="1"/>
+    <w:lsdException w:name="Body Text" w:uiPriority="0"/>
     <w:lsdException w:name="Subtitle" w:semiHidden="0" w:uiPriority="11" w:unhideWhenUsed="0" w:qFormat="1"/>
     <w:lsdException w:name="Strong" w:semiHidden="0" w:uiPriority="22" w:unhideWhenUsed="0" w:qFormat="1"/>
     <w:lsdException w:name="Emphasis" w:semiHidden="0" w:uiPriority="20" w:unhideWhenUsed="0" w:qFormat="1"/>
@@ -1526,6 +1885,7 @@
   </w:style>
   <w:style w:type="character" w:customStyle="1" w:styleId="Ttulo2Car">
     <w:name w:val="Título 2 Car"/>
+    <w:aliases w:val="Car1 Car1,Car1 Car Car"/>
     <w:basedOn w:val="Fuentedeprrafopredeter"/>
     <w:link w:val="Ttulo2"/>
     <w:rsid w:val="002F4CAE"/>
@@ -1538,6 +1898,7 @@
   </w:style>
   <w:style w:type="character" w:customStyle="1" w:styleId="Ttulo3Car">
     <w:name w:val="Título 3 Car"/>
+    <w:aliases w:val="Car Car,Car Car Car Car Car Car,Heading 3 Char Car,Heading 3 Char1 Char Car,Heading 3 Char Char Char Car,Heading 3 Char1 Char Char Char Car,Heading 3 Char Char Char Char Char Car,Heading 3 Char1 Char Char Char Char Char Car"/>
     <w:basedOn w:val="Fuentedeprrafopredeter"/>
     <w:link w:val="Ttulo3"/>
     <w:rsid w:val="002F4CAE"/>
@@ -1620,6 +1981,50 @@
       <w:sz w:val="18"/>
       <w:szCs w:val="20"/>
     </w:rPr>
+  </w:style>
+  <w:style w:type="paragraph" w:styleId="Textoindependiente">
+    <w:name w:val="Body Text"/>
+    <w:basedOn w:val="Normal"/>
+    <w:link w:val="TextoindependienteCar"/>
+    <w:rsid w:val="00D011AE"/>
+    <w:pPr>
+      <w:spacing w:after="120"/>
+    </w:pPr>
+  </w:style>
+  <w:style w:type="character" w:customStyle="1" w:styleId="TextoindependienteCar">
+    <w:name w:val="Texto independiente Car"/>
+    <w:basedOn w:val="Fuentedeprrafopredeter"/>
+    <w:link w:val="Textoindependiente"/>
+    <w:rsid w:val="00D011AE"/>
+    <w:rPr>
+      <w:rFonts w:ascii="Tahoma" w:eastAsia="Times New Roman" w:hAnsi="Tahoma" w:cs="Times New Roman"/>
+      <w:sz w:val="18"/>
+      <w:szCs w:val="20"/>
+    </w:rPr>
+  </w:style>
+  <w:style w:type="paragraph" w:styleId="TDC1">
+    <w:name w:val="toc 1"/>
+    <w:basedOn w:val="Normal"/>
+    <w:next w:val="Normal"/>
+    <w:autoRedefine/>
+    <w:uiPriority w:val="39"/>
+    <w:rsid w:val="00D011AE"/>
+    <w:rPr>
+      <w:rFonts w:ascii="Arial" w:hAnsi="Arial"/>
+      <w:b/>
+      <w:sz w:val="24"/>
+    </w:rPr>
+  </w:style>
+  <w:style w:type="paragraph" w:styleId="Prrafodelista">
+    <w:name w:val="List Paragraph"/>
+    <w:basedOn w:val="Normal"/>
+    <w:uiPriority w:val="34"/>
+    <w:qFormat/>
+    <w:rsid w:val="00C655EF"/>
+    <w:pPr>
+      <w:ind w:left="720"/>
+      <w:contextualSpacing/>
+    </w:pPr>
   </w:style>
 </w:styles>
 </file>
@@ -1664,6 +2069,7 @@
     <w:lsdException w:name="caption" w:uiPriority="35" w:qFormat="1"/>
     <w:lsdException w:name="Title" w:semiHidden="0" w:uiPriority="10" w:unhideWhenUsed="0" w:qFormat="1"/>
     <w:lsdException w:name="Default Paragraph Font" w:uiPriority="1"/>
+    <w:lsdException w:name="Body Text" w:uiPriority="0"/>
     <w:lsdException w:name="Subtitle" w:semiHidden="0" w:uiPriority="11" w:unhideWhenUsed="0" w:qFormat="1"/>
     <w:lsdException w:name="Strong" w:semiHidden="0" w:uiPriority="22" w:unhideWhenUsed="0" w:qFormat="1"/>
     <w:lsdException w:name="Emphasis" w:semiHidden="0" w:uiPriority="20" w:unhideWhenUsed="0" w:qFormat="1"/>
@@ -2046,6 +2452,7 @@
   </w:style>
   <w:style w:type="character" w:customStyle="1" w:styleId="Ttulo2Car">
     <w:name w:val="Título 2 Car"/>
+    <w:aliases w:val="Car1 Car1,Car1 Car Car"/>
     <w:basedOn w:val="Fuentedeprrafopredeter"/>
     <w:link w:val="Ttulo2"/>
     <w:rsid w:val="002F4CAE"/>
@@ -2058,6 +2465,7 @@
   </w:style>
   <w:style w:type="character" w:customStyle="1" w:styleId="Ttulo3Car">
     <w:name w:val="Título 3 Car"/>
+    <w:aliases w:val="Car Car,Car Car Car Car Car Car,Heading 3 Char Car,Heading 3 Char1 Char Car,Heading 3 Char Char Char Car,Heading 3 Char1 Char Char Char Car,Heading 3 Char Char Char Char Char Car,Heading 3 Char1 Char Char Char Char Char Car"/>
     <w:basedOn w:val="Fuentedeprrafopredeter"/>
     <w:link w:val="Ttulo3"/>
     <w:rsid w:val="002F4CAE"/>
@@ -2140,6 +2548,50 @@
       <w:sz w:val="18"/>
       <w:szCs w:val="20"/>
     </w:rPr>
+  </w:style>
+  <w:style w:type="paragraph" w:styleId="Textoindependiente">
+    <w:name w:val="Body Text"/>
+    <w:basedOn w:val="Normal"/>
+    <w:link w:val="TextoindependienteCar"/>
+    <w:rsid w:val="00D011AE"/>
+    <w:pPr>
+      <w:spacing w:after="120"/>
+    </w:pPr>
+  </w:style>
+  <w:style w:type="character" w:customStyle="1" w:styleId="TextoindependienteCar">
+    <w:name w:val="Texto independiente Car"/>
+    <w:basedOn w:val="Fuentedeprrafopredeter"/>
+    <w:link w:val="Textoindependiente"/>
+    <w:rsid w:val="00D011AE"/>
+    <w:rPr>
+      <w:rFonts w:ascii="Tahoma" w:eastAsia="Times New Roman" w:hAnsi="Tahoma" w:cs="Times New Roman"/>
+      <w:sz w:val="18"/>
+      <w:szCs w:val="20"/>
+    </w:rPr>
+  </w:style>
+  <w:style w:type="paragraph" w:styleId="TDC1">
+    <w:name w:val="toc 1"/>
+    <w:basedOn w:val="Normal"/>
+    <w:next w:val="Normal"/>
+    <w:autoRedefine/>
+    <w:uiPriority w:val="39"/>
+    <w:rsid w:val="00D011AE"/>
+    <w:rPr>
+      <w:rFonts w:ascii="Arial" w:hAnsi="Arial"/>
+      <w:b/>
+      <w:sz w:val="24"/>
+    </w:rPr>
+  </w:style>
+  <w:style w:type="paragraph" w:styleId="Prrafodelista">
+    <w:name w:val="List Paragraph"/>
+    <w:basedOn w:val="Normal"/>
+    <w:uiPriority w:val="34"/>
+    <w:qFormat/>
+    <w:rsid w:val="00C655EF"/>
+    <w:pPr>
+      <w:ind w:left="720"/>
+      <w:contextualSpacing/>
+    </w:pPr>
   </w:style>
 </w:styles>
 </file>

</xml_diff>

<commit_message>
Se actulizó Caso de uso: Validar Usuario
Se actulizó Caso de uso: Validar Usuario
</commit_message>
<xml_diff>
--- a/METODOLOGIA RUP/PROYECTO STD/03 ANALISIS/STD_CUS_VAL_USU.docx
+++ b/METODOLOGIA RUP/PROYECTO STD/03 ANALISIS/STD_CUS_VAL_USU.docx
@@ -430,18 +430,39 @@
           <w:sz w:val="24"/>
           <w:szCs w:val="24"/>
         </w:rPr>
-        <w:t>Caso de uso que permite realizar la validación</w:t>
-      </w:r>
-      <w:bookmarkStart w:id="1" w:name="_GoBack"/>
-      <w:bookmarkEnd w:id="1"/>
-      <w:r>
+        <w:t>Caso de uso que permite realizar la validación de datos de acceso de un usuario al sistema de tramite documentario.</w:t>
+      </w:r>
+    </w:p>
+    <w:p>
+      <w:pPr>
+        <w:pStyle w:val="Ttulo3"/>
+        <w:rPr>
+          <w:rFonts w:asciiTheme="minorHAnsi" w:hAnsiTheme="minorHAnsi"/>
+          <w:b/>
+          <w:bCs/>
+          <w:szCs w:val="24"/>
+        </w:rPr>
+      </w:pPr>
+      <w:r>
+        <w:rPr>
+          <w:rFonts w:asciiTheme="minorHAnsi" w:hAnsiTheme="minorHAnsi"/>
+          <w:b/>
+          <w:bCs/>
+          <w:szCs w:val="24"/>
+        </w:rPr>
+        <w:t>Actores</w:t>
+      </w:r>
+    </w:p>
+    <w:p>
+      <w:pPr>
+        <w:ind w:left="1211"/>
         <w:rPr>
           <w:rFonts w:asciiTheme="minorHAnsi" w:hAnsiTheme="minorHAnsi"/>
           <w:sz w:val="24"/>
           <w:szCs w:val="24"/>
-        </w:rPr>
-        <w:t xml:space="preserve"> de datos de acceso de un usuario al sistema de tramite documentario.</w:t>
-      </w:r>
+          <w:highlight w:val="lightGray"/>
+        </w:rPr>
+      </w:pPr>
     </w:p>
     <w:p>
       <w:pPr>
@@ -460,7 +481,7 @@
           <w:bCs/>
           <w:szCs w:val="24"/>
         </w:rPr>
-        <w:t>Actores</w:t>
+        <w:t>Precondiciones</w:t>
       </w:r>
     </w:p>
     <w:p>
@@ -470,7 +491,6 @@
           <w:rFonts w:asciiTheme="minorHAnsi" w:hAnsiTheme="minorHAnsi"/>
           <w:sz w:val="24"/>
           <w:szCs w:val="24"/>
-          <w:highlight w:val="lightGray"/>
         </w:rPr>
       </w:pPr>
     </w:p>
@@ -491,12 +511,256 @@
           <w:bCs/>
           <w:szCs w:val="24"/>
         </w:rPr>
-        <w:t>Precondiciones</w:t>
-      </w:r>
-    </w:p>
-    <w:p>
-      <w:pPr>
-        <w:ind w:left="1211"/>
+        <w:t>Post-Condiciones</w:t>
+      </w:r>
+    </w:p>
+    <w:p>
+      <w:pPr>
+        <w:pStyle w:val="Ttulo3"/>
+        <w:rPr>
+          <w:rFonts w:asciiTheme="minorHAnsi" w:hAnsiTheme="minorHAnsi"/>
+          <w:b/>
+          <w:bCs/>
+          <w:szCs w:val="24"/>
+        </w:rPr>
+      </w:pPr>
+      <w:r>
+        <w:rPr>
+          <w:rFonts w:asciiTheme="minorHAnsi" w:hAnsiTheme="minorHAnsi"/>
+          <w:b/>
+          <w:bCs/>
+          <w:szCs w:val="24"/>
+        </w:rPr>
+        <w:t>Flujo Básico</w:t>
+      </w:r>
+    </w:p>
+    <w:p>
+      <w:pPr>
+        <w:pStyle w:val="Ttulo3"/>
+        <w:numPr>
+          <w:ilvl w:val="3"/>
+          <w:numId w:val="1"/>
+        </w:numPr>
+        <w:rPr>
+          <w:rFonts w:asciiTheme="minorHAnsi" w:hAnsiTheme="minorHAnsi"/>
+          <w:szCs w:val="24"/>
+        </w:rPr>
+      </w:pPr>
+      <w:r>
+        <w:rPr>
+          <w:rFonts w:asciiTheme="minorHAnsi" w:hAnsiTheme="minorHAnsi"/>
+          <w:szCs w:val="24"/>
+        </w:rPr>
+        <w:t xml:space="preserve">El usuario ingresa al sistema a </w:t>
+      </w:r>
+      <w:proofErr w:type="spellStart"/>
+      <w:r>
+        <w:rPr>
+          <w:rFonts w:asciiTheme="minorHAnsi" w:hAnsiTheme="minorHAnsi"/>
+          <w:szCs w:val="24"/>
+        </w:rPr>
+        <w:t>traves</w:t>
+      </w:r>
+      <w:proofErr w:type="spellEnd"/>
+      <w:r>
+        <w:rPr>
+          <w:rFonts w:asciiTheme="minorHAnsi" w:hAnsiTheme="minorHAnsi"/>
+          <w:szCs w:val="24"/>
+        </w:rPr>
+        <w:t xml:space="preserve"> de la </w:t>
+      </w:r>
+      <w:proofErr w:type="spellStart"/>
+      <w:r>
+        <w:rPr>
+          <w:rFonts w:asciiTheme="minorHAnsi" w:hAnsiTheme="minorHAnsi"/>
+          <w:szCs w:val="24"/>
+        </w:rPr>
+        <w:t>utl</w:t>
+      </w:r>
+      <w:proofErr w:type="spellEnd"/>
+      <w:r>
+        <w:rPr>
+          <w:rFonts w:asciiTheme="minorHAnsi" w:hAnsiTheme="minorHAnsi"/>
+          <w:szCs w:val="24"/>
+        </w:rPr>
+        <w:t xml:space="preserve"> http://www.urp.edu.pe/std.</w:t>
+      </w:r>
+    </w:p>
+    <w:p>
+      <w:pPr>
+        <w:pStyle w:val="Ttulo3"/>
+        <w:numPr>
+          <w:ilvl w:val="3"/>
+          <w:numId w:val="1"/>
+        </w:numPr>
+        <w:rPr>
+          <w:rFonts w:asciiTheme="minorHAnsi" w:hAnsiTheme="minorHAnsi"/>
+          <w:szCs w:val="24"/>
+        </w:rPr>
+      </w:pPr>
+      <w:r>
+        <w:rPr>
+          <w:rFonts w:asciiTheme="minorHAnsi" w:hAnsiTheme="minorHAnsi"/>
+          <w:szCs w:val="24"/>
+        </w:rPr>
+        <w:t xml:space="preserve">El sistema muestra interfaz con un </w:t>
+      </w:r>
+      <w:proofErr w:type="spellStart"/>
+      <w:r>
+        <w:rPr>
+          <w:rFonts w:asciiTheme="minorHAnsi" w:hAnsiTheme="minorHAnsi"/>
+          <w:szCs w:val="24"/>
+        </w:rPr>
+        <w:t>forumlario</w:t>
+      </w:r>
+      <w:proofErr w:type="spellEnd"/>
+      <w:r>
+        <w:rPr>
+          <w:rFonts w:asciiTheme="minorHAnsi" w:hAnsiTheme="minorHAnsi"/>
+          <w:szCs w:val="24"/>
+        </w:rPr>
+        <w:t xml:space="preserve"> de ingreso de usuario y </w:t>
+      </w:r>
+      <w:proofErr w:type="spellStart"/>
+      <w:r>
+        <w:rPr>
+          <w:rFonts w:asciiTheme="minorHAnsi" w:hAnsiTheme="minorHAnsi"/>
+          <w:szCs w:val="24"/>
+        </w:rPr>
+        <w:t>password</w:t>
+      </w:r>
+      <w:proofErr w:type="spellEnd"/>
+      <w:r>
+        <w:rPr>
+          <w:rFonts w:asciiTheme="minorHAnsi" w:hAnsiTheme="minorHAnsi"/>
+          <w:szCs w:val="24"/>
+        </w:rPr>
+        <w:t>.</w:t>
+      </w:r>
+    </w:p>
+    <w:p>
+      <w:pPr>
+        <w:pStyle w:val="Ttulo3"/>
+        <w:numPr>
+          <w:ilvl w:val="3"/>
+          <w:numId w:val="1"/>
+        </w:numPr>
+        <w:rPr>
+          <w:rFonts w:asciiTheme="minorHAnsi" w:hAnsiTheme="minorHAnsi"/>
+          <w:szCs w:val="24"/>
+        </w:rPr>
+      </w:pPr>
+      <w:r>
+        <w:rPr>
+          <w:rFonts w:asciiTheme="minorHAnsi" w:hAnsiTheme="minorHAnsi"/>
+          <w:szCs w:val="24"/>
+        </w:rPr>
+        <w:t>El usuario ingreso sus datos de usuario y contraseña y presiona el botón aceptar.</w:t>
+      </w:r>
+    </w:p>
+    <w:p>
+      <w:pPr>
+        <w:pStyle w:val="Ttulo3"/>
+        <w:numPr>
+          <w:ilvl w:val="3"/>
+          <w:numId w:val="1"/>
+        </w:numPr>
+        <w:rPr>
+          <w:rFonts w:asciiTheme="minorHAnsi" w:hAnsiTheme="minorHAnsi"/>
+          <w:szCs w:val="24"/>
+        </w:rPr>
+      </w:pPr>
+      <w:r>
+        <w:rPr>
+          <w:rFonts w:asciiTheme="minorHAnsi" w:hAnsiTheme="minorHAnsi"/>
+          <w:szCs w:val="24"/>
+        </w:rPr>
+        <w:t>El sistema valida sus datos de acceso y muestra el panel principal del sistema.</w:t>
+      </w:r>
+    </w:p>
+    <w:p>
+      <w:pPr>
+        <w:pStyle w:val="Ttulo3"/>
+        <w:rPr>
+          <w:rFonts w:asciiTheme="minorHAnsi" w:hAnsiTheme="minorHAnsi"/>
+          <w:b/>
+          <w:bCs/>
+          <w:szCs w:val="24"/>
+        </w:rPr>
+      </w:pPr>
+      <w:r>
+        <w:rPr>
+          <w:rFonts w:asciiTheme="minorHAnsi" w:hAnsiTheme="minorHAnsi"/>
+          <w:b/>
+          <w:bCs/>
+          <w:szCs w:val="24"/>
+        </w:rPr>
+        <w:t>Flujos Alternativos</w:t>
+      </w:r>
+    </w:p>
+    <w:p>
+      <w:pPr>
+        <w:pStyle w:val="Ttulo3"/>
+        <w:numPr>
+          <w:ilvl w:val="3"/>
+          <w:numId w:val="1"/>
+        </w:numPr>
+        <w:rPr>
+          <w:rFonts w:asciiTheme="minorHAnsi" w:hAnsiTheme="minorHAnsi"/>
+          <w:szCs w:val="24"/>
+        </w:rPr>
+      </w:pPr>
+      <w:r>
+        <w:rPr>
+          <w:rFonts w:asciiTheme="minorHAnsi" w:hAnsiTheme="minorHAnsi"/>
+          <w:szCs w:val="24"/>
+        </w:rPr>
+        <w:t>Del punto 1.5.1</w:t>
+      </w:r>
+    </w:p>
+    <w:p>
+      <w:pPr>
+        <w:pStyle w:val="Ttulo3"/>
+        <w:numPr>
+          <w:ilvl w:val="3"/>
+          <w:numId w:val="1"/>
+        </w:numPr>
+        <w:rPr>
+          <w:rFonts w:asciiTheme="minorHAnsi" w:hAnsiTheme="minorHAnsi"/>
+          <w:szCs w:val="24"/>
+        </w:rPr>
+      </w:pPr>
+      <w:r>
+        <w:rPr>
+          <w:rFonts w:asciiTheme="minorHAnsi" w:hAnsiTheme="minorHAnsi"/>
+          <w:szCs w:val="24"/>
+        </w:rPr>
+        <w:t>El usuario y/o clave son incorrectos</w:t>
+      </w:r>
+    </w:p>
+    <w:p>
+      <w:pPr>
+        <w:pStyle w:val="Ttulo3"/>
+        <w:numPr>
+          <w:ilvl w:val="3"/>
+          <w:numId w:val="1"/>
+        </w:numPr>
+        <w:rPr>
+          <w:rFonts w:asciiTheme="minorHAnsi" w:hAnsiTheme="minorHAnsi"/>
+          <w:szCs w:val="24"/>
+        </w:rPr>
+      </w:pPr>
+      <w:r>
+        <w:rPr>
+          <w:rFonts w:asciiTheme="minorHAnsi" w:hAnsiTheme="minorHAnsi"/>
+          <w:szCs w:val="24"/>
+        </w:rPr>
+        <w:t>Se termina el caso de uso</w:t>
+      </w:r>
+    </w:p>
+    <w:p>
+      <w:pPr>
+        <w:ind w:left="1224"/>
         <w:rPr>
           <w:rFonts w:asciiTheme="minorHAnsi" w:hAnsiTheme="minorHAnsi"/>
           <w:sz w:val="24"/>
@@ -521,461 +785,6 @@
           <w:bCs/>
           <w:szCs w:val="24"/>
         </w:rPr>
-        <w:t>Post-Condiciones</w:t>
-      </w:r>
-    </w:p>
-    <w:p>
-      <w:pPr>
-        <w:pStyle w:val="Ttulo3"/>
-        <w:rPr>
-          <w:rFonts w:asciiTheme="minorHAnsi" w:hAnsiTheme="minorHAnsi"/>
-          <w:b/>
-          <w:bCs/>
-          <w:szCs w:val="24"/>
-        </w:rPr>
-      </w:pPr>
-      <w:r>
-        <w:rPr>
-          <w:rFonts w:asciiTheme="minorHAnsi" w:hAnsiTheme="minorHAnsi"/>
-          <w:b/>
-          <w:bCs/>
-          <w:szCs w:val="24"/>
-        </w:rPr>
-        <w:t>Flujo Básico</w:t>
-      </w:r>
-    </w:p>
-    <w:p>
-      <w:pPr>
-        <w:pStyle w:val="Prrafodelista"/>
-        <w:numPr>
-          <w:ilvl w:val="0"/>
-          <w:numId w:val="2"/>
-        </w:numPr>
-        <w:rPr>
-          <w:rFonts w:asciiTheme="minorHAnsi" w:hAnsiTheme="minorHAnsi"/>
-          <w:sz w:val="24"/>
-          <w:szCs w:val="24"/>
-        </w:rPr>
-      </w:pPr>
-      <w:r>
-        <w:rPr>
-          <w:rFonts w:asciiTheme="minorHAnsi" w:hAnsiTheme="minorHAnsi"/>
-          <w:sz w:val="24"/>
-          <w:szCs w:val="24"/>
-        </w:rPr>
-        <w:t xml:space="preserve">El usuario ingresa al sistema a </w:t>
-      </w:r>
-      <w:proofErr w:type="spellStart"/>
-      <w:r>
-        <w:rPr>
-          <w:rFonts w:asciiTheme="minorHAnsi" w:hAnsiTheme="minorHAnsi"/>
-          <w:sz w:val="24"/>
-          <w:szCs w:val="24"/>
-        </w:rPr>
-        <w:t>traves</w:t>
-      </w:r>
-      <w:proofErr w:type="spellEnd"/>
-      <w:r>
-        <w:rPr>
-          <w:rFonts w:asciiTheme="minorHAnsi" w:hAnsiTheme="minorHAnsi"/>
-          <w:sz w:val="24"/>
-          <w:szCs w:val="24"/>
-        </w:rPr>
-        <w:t xml:space="preserve"> de la </w:t>
-      </w:r>
-      <w:proofErr w:type="spellStart"/>
-      <w:r>
-        <w:rPr>
-          <w:rFonts w:asciiTheme="minorHAnsi" w:hAnsiTheme="minorHAnsi"/>
-          <w:sz w:val="24"/>
-          <w:szCs w:val="24"/>
-        </w:rPr>
-        <w:t>utl</w:t>
-      </w:r>
-      <w:proofErr w:type="spellEnd"/>
-      <w:r>
-        <w:rPr>
-          <w:rFonts w:asciiTheme="minorHAnsi" w:hAnsiTheme="minorHAnsi"/>
-          <w:sz w:val="24"/>
-          <w:szCs w:val="24"/>
-        </w:rPr>
-        <w:t xml:space="preserve"> http://www.urp.edu.pe/std.</w:t>
-      </w:r>
-    </w:p>
-    <w:p>
-      <w:pPr>
-        <w:pStyle w:val="Prrafodelista"/>
-        <w:numPr>
-          <w:ilvl w:val="0"/>
-          <w:numId w:val="2"/>
-        </w:numPr>
-        <w:rPr>
-          <w:rFonts w:asciiTheme="minorHAnsi" w:hAnsiTheme="minorHAnsi"/>
-          <w:sz w:val="24"/>
-          <w:szCs w:val="24"/>
-        </w:rPr>
-      </w:pPr>
-      <w:r>
-        <w:rPr>
-          <w:rFonts w:asciiTheme="minorHAnsi" w:hAnsiTheme="minorHAnsi"/>
-          <w:sz w:val="24"/>
-          <w:szCs w:val="24"/>
-        </w:rPr>
-        <w:t xml:space="preserve">El sistema muestra interfaz con un </w:t>
-      </w:r>
-      <w:proofErr w:type="spellStart"/>
-      <w:r>
-        <w:rPr>
-          <w:rFonts w:asciiTheme="minorHAnsi" w:hAnsiTheme="minorHAnsi"/>
-          <w:sz w:val="24"/>
-          <w:szCs w:val="24"/>
-        </w:rPr>
-        <w:t>forumlario</w:t>
-      </w:r>
-      <w:proofErr w:type="spellEnd"/>
-      <w:r>
-        <w:rPr>
-          <w:rFonts w:asciiTheme="minorHAnsi" w:hAnsiTheme="minorHAnsi"/>
-          <w:sz w:val="24"/>
-          <w:szCs w:val="24"/>
-        </w:rPr>
-        <w:t xml:space="preserve"> de ingreso de usuario y </w:t>
-      </w:r>
-      <w:proofErr w:type="spellStart"/>
-      <w:r>
-        <w:rPr>
-          <w:rFonts w:asciiTheme="minorHAnsi" w:hAnsiTheme="minorHAnsi"/>
-          <w:sz w:val="24"/>
-          <w:szCs w:val="24"/>
-        </w:rPr>
-        <w:t>password</w:t>
-      </w:r>
-      <w:proofErr w:type="spellEnd"/>
-      <w:r>
-        <w:rPr>
-          <w:rFonts w:asciiTheme="minorHAnsi" w:hAnsiTheme="minorHAnsi"/>
-          <w:sz w:val="24"/>
-          <w:szCs w:val="24"/>
-        </w:rPr>
-        <w:t>.</w:t>
-      </w:r>
-    </w:p>
-    <w:p>
-      <w:pPr>
-        <w:pStyle w:val="Prrafodelista"/>
-        <w:numPr>
-          <w:ilvl w:val="0"/>
-          <w:numId w:val="2"/>
-        </w:numPr>
-        <w:rPr>
-          <w:rFonts w:asciiTheme="minorHAnsi" w:hAnsiTheme="minorHAnsi"/>
-          <w:sz w:val="24"/>
-          <w:szCs w:val="24"/>
-        </w:rPr>
-      </w:pPr>
-      <w:r>
-        <w:rPr>
-          <w:rFonts w:asciiTheme="minorHAnsi" w:hAnsiTheme="minorHAnsi"/>
-          <w:sz w:val="24"/>
-          <w:szCs w:val="24"/>
-        </w:rPr>
-        <w:t xml:space="preserve">El usuario ingreso sus datos de usuario y </w:t>
-      </w:r>
-      <w:r>
-        <w:rPr>
-          <w:rFonts w:asciiTheme="minorHAnsi" w:hAnsiTheme="minorHAnsi"/>
-          <w:sz w:val="24"/>
-          <w:szCs w:val="24"/>
-        </w:rPr>
-        <w:t>contraseña</w:t>
-      </w:r>
-      <w:r>
-        <w:rPr>
-          <w:rFonts w:asciiTheme="minorHAnsi" w:hAnsiTheme="minorHAnsi"/>
-          <w:sz w:val="24"/>
-          <w:szCs w:val="24"/>
-        </w:rPr>
-        <w:t xml:space="preserve"> y presiona el </w:t>
-      </w:r>
-      <w:r>
-        <w:rPr>
-          <w:rFonts w:asciiTheme="minorHAnsi" w:hAnsiTheme="minorHAnsi"/>
-          <w:sz w:val="24"/>
-          <w:szCs w:val="24"/>
-        </w:rPr>
-        <w:t>botón</w:t>
-      </w:r>
-      <w:r>
-        <w:rPr>
-          <w:rFonts w:asciiTheme="minorHAnsi" w:hAnsiTheme="minorHAnsi"/>
-          <w:sz w:val="24"/>
-          <w:szCs w:val="24"/>
-        </w:rPr>
-        <w:t xml:space="preserve"> aceptar.</w:t>
-      </w:r>
-    </w:p>
-    <w:p>
-      <w:pPr>
-        <w:pStyle w:val="Prrafodelista"/>
-        <w:numPr>
-          <w:ilvl w:val="0"/>
-          <w:numId w:val="2"/>
-        </w:numPr>
-        <w:rPr>
-          <w:rFonts w:asciiTheme="minorHAnsi" w:hAnsiTheme="minorHAnsi"/>
-          <w:sz w:val="24"/>
-          <w:szCs w:val="24"/>
-        </w:rPr>
-      </w:pPr>
-      <w:r>
-        <w:rPr>
-          <w:rFonts w:asciiTheme="minorHAnsi" w:hAnsiTheme="minorHAnsi"/>
-          <w:sz w:val="24"/>
-          <w:szCs w:val="24"/>
-        </w:rPr>
-        <w:t>El sistema valida sus datos de acceso y muestra el panel principal del sistema.</w:t>
-      </w:r>
-    </w:p>
-    <w:p>
-      <w:pPr>
-        <w:pStyle w:val="Ttulo3"/>
-        <w:rPr>
-          <w:rFonts w:asciiTheme="minorHAnsi" w:hAnsiTheme="minorHAnsi"/>
-          <w:b/>
-          <w:bCs/>
-          <w:szCs w:val="24"/>
-        </w:rPr>
-      </w:pPr>
-      <w:r>
-        <w:rPr>
-          <w:rFonts w:asciiTheme="minorHAnsi" w:hAnsiTheme="minorHAnsi"/>
-          <w:b/>
-          <w:bCs/>
-          <w:szCs w:val="24"/>
-        </w:rPr>
-        <w:t>Flujos Alternativos</w:t>
-      </w:r>
-    </w:p>
-    <w:p>
-      <w:pPr>
-        <w:pStyle w:val="Prrafodelista"/>
-        <w:numPr>
-          <w:ilvl w:val="0"/>
-          <w:numId w:val="2"/>
-        </w:numPr>
-        <w:rPr>
-          <w:rFonts w:asciiTheme="minorHAnsi" w:hAnsiTheme="minorHAnsi"/>
-          <w:sz w:val="24"/>
-          <w:szCs w:val="24"/>
-        </w:rPr>
-      </w:pPr>
-      <w:r>
-        <w:rPr>
-          <w:rFonts w:asciiTheme="minorHAnsi" w:hAnsiTheme="minorHAnsi"/>
-          <w:sz w:val="24"/>
-          <w:szCs w:val="24"/>
-        </w:rPr>
-        <w:t xml:space="preserve">El usuario ingresa al sistema a </w:t>
-      </w:r>
-      <w:proofErr w:type="spellStart"/>
-      <w:r>
-        <w:rPr>
-          <w:rFonts w:asciiTheme="minorHAnsi" w:hAnsiTheme="minorHAnsi"/>
-          <w:sz w:val="24"/>
-          <w:szCs w:val="24"/>
-        </w:rPr>
-        <w:t>traves</w:t>
-      </w:r>
-      <w:proofErr w:type="spellEnd"/>
-      <w:r>
-        <w:rPr>
-          <w:rFonts w:asciiTheme="minorHAnsi" w:hAnsiTheme="minorHAnsi"/>
-          <w:sz w:val="24"/>
-          <w:szCs w:val="24"/>
-        </w:rPr>
-        <w:t xml:space="preserve"> de la </w:t>
-      </w:r>
-      <w:proofErr w:type="spellStart"/>
-      <w:r>
-        <w:rPr>
-          <w:rFonts w:asciiTheme="minorHAnsi" w:hAnsiTheme="minorHAnsi"/>
-          <w:sz w:val="24"/>
-          <w:szCs w:val="24"/>
-        </w:rPr>
-        <w:t>utl</w:t>
-      </w:r>
-      <w:proofErr w:type="spellEnd"/>
-      <w:r>
-        <w:rPr>
-          <w:rFonts w:asciiTheme="minorHAnsi" w:hAnsiTheme="minorHAnsi"/>
-          <w:sz w:val="24"/>
-          <w:szCs w:val="24"/>
-        </w:rPr>
-        <w:t xml:space="preserve"> http://www.urp.edu.pe/std.</w:t>
-      </w:r>
-    </w:p>
-    <w:p>
-      <w:pPr>
-        <w:pStyle w:val="Prrafodelista"/>
-        <w:numPr>
-          <w:ilvl w:val="0"/>
-          <w:numId w:val="2"/>
-        </w:numPr>
-        <w:rPr>
-          <w:rFonts w:asciiTheme="minorHAnsi" w:hAnsiTheme="minorHAnsi"/>
-          <w:sz w:val="24"/>
-          <w:szCs w:val="24"/>
-        </w:rPr>
-      </w:pPr>
-      <w:r>
-        <w:rPr>
-          <w:rFonts w:asciiTheme="minorHAnsi" w:hAnsiTheme="minorHAnsi"/>
-          <w:sz w:val="24"/>
-          <w:szCs w:val="24"/>
-        </w:rPr>
-        <w:t xml:space="preserve">El sistema muestra interfaz con un </w:t>
-      </w:r>
-      <w:r>
-        <w:rPr>
-          <w:rFonts w:asciiTheme="minorHAnsi" w:hAnsiTheme="minorHAnsi"/>
-          <w:sz w:val="24"/>
-          <w:szCs w:val="24"/>
-        </w:rPr>
-        <w:t>formulario</w:t>
-      </w:r>
-      <w:r>
-        <w:rPr>
-          <w:rFonts w:asciiTheme="minorHAnsi" w:hAnsiTheme="minorHAnsi"/>
-          <w:sz w:val="24"/>
-          <w:szCs w:val="24"/>
-        </w:rPr>
-        <w:t xml:space="preserve"> de ingreso de usuario y </w:t>
-      </w:r>
-      <w:proofErr w:type="spellStart"/>
-      <w:r>
-        <w:rPr>
-          <w:rFonts w:asciiTheme="minorHAnsi" w:hAnsiTheme="minorHAnsi"/>
-          <w:sz w:val="24"/>
-          <w:szCs w:val="24"/>
-        </w:rPr>
-        <w:t>password</w:t>
-      </w:r>
-      <w:proofErr w:type="spellEnd"/>
-      <w:r>
-        <w:rPr>
-          <w:rFonts w:asciiTheme="minorHAnsi" w:hAnsiTheme="minorHAnsi"/>
-          <w:sz w:val="24"/>
-          <w:szCs w:val="24"/>
-        </w:rPr>
-        <w:t>.</w:t>
-      </w:r>
-    </w:p>
-    <w:p>
-      <w:pPr>
-        <w:pStyle w:val="Prrafodelista"/>
-        <w:numPr>
-          <w:ilvl w:val="0"/>
-          <w:numId w:val="2"/>
-        </w:numPr>
-        <w:rPr>
-          <w:rFonts w:asciiTheme="minorHAnsi" w:hAnsiTheme="minorHAnsi"/>
-          <w:sz w:val="24"/>
-          <w:szCs w:val="24"/>
-        </w:rPr>
-      </w:pPr>
-      <w:r>
-        <w:rPr>
-          <w:rFonts w:asciiTheme="minorHAnsi" w:hAnsiTheme="minorHAnsi"/>
-          <w:sz w:val="24"/>
-          <w:szCs w:val="24"/>
-        </w:rPr>
-        <w:t xml:space="preserve">El usuario ingreso sus datos de usuario y </w:t>
-      </w:r>
-      <w:r>
-        <w:rPr>
-          <w:rFonts w:asciiTheme="minorHAnsi" w:hAnsiTheme="minorHAnsi"/>
-          <w:sz w:val="24"/>
-          <w:szCs w:val="24"/>
-        </w:rPr>
-        <w:t>contraseña</w:t>
-      </w:r>
-      <w:r>
-        <w:rPr>
-          <w:rFonts w:asciiTheme="minorHAnsi" w:hAnsiTheme="minorHAnsi"/>
-          <w:sz w:val="24"/>
-          <w:szCs w:val="24"/>
-        </w:rPr>
-        <w:t xml:space="preserve"> y presiona el </w:t>
-      </w:r>
-      <w:proofErr w:type="spellStart"/>
-      <w:r>
-        <w:rPr>
-          <w:rFonts w:asciiTheme="minorHAnsi" w:hAnsiTheme="minorHAnsi"/>
-          <w:sz w:val="24"/>
-          <w:szCs w:val="24"/>
-        </w:rPr>
-        <w:t>boton</w:t>
-      </w:r>
-      <w:proofErr w:type="spellEnd"/>
-      <w:r>
-        <w:rPr>
-          <w:rFonts w:asciiTheme="minorHAnsi" w:hAnsiTheme="minorHAnsi"/>
-          <w:sz w:val="24"/>
-          <w:szCs w:val="24"/>
-        </w:rPr>
-        <w:t xml:space="preserve"> aceptar.</w:t>
-      </w:r>
-    </w:p>
-    <w:p>
-      <w:pPr>
-        <w:pStyle w:val="Prrafodelista"/>
-        <w:numPr>
-          <w:ilvl w:val="0"/>
-          <w:numId w:val="2"/>
-        </w:numPr>
-        <w:rPr>
-          <w:rFonts w:asciiTheme="minorHAnsi" w:hAnsiTheme="minorHAnsi"/>
-          <w:sz w:val="24"/>
-          <w:szCs w:val="24"/>
-        </w:rPr>
-      </w:pPr>
-      <w:r>
-        <w:rPr>
-          <w:rFonts w:asciiTheme="minorHAnsi" w:hAnsiTheme="minorHAnsi"/>
-          <w:sz w:val="24"/>
-          <w:szCs w:val="24"/>
-        </w:rPr>
-        <w:t>El sistema valida sus datos de acceso y muestra el panel principal del sistema.</w:t>
-      </w:r>
-    </w:p>
-    <w:p>
-      <w:pPr>
-        <w:ind w:left="1224"/>
-        <w:rPr>
-          <w:rFonts w:asciiTheme="minorHAnsi" w:hAnsiTheme="minorHAnsi"/>
-          <w:sz w:val="24"/>
-          <w:szCs w:val="24"/>
-        </w:rPr>
-      </w:pPr>
-    </w:p>
-    <w:p>
-      <w:pPr>
-        <w:pStyle w:val="Ttulo3"/>
-        <w:rPr>
-          <w:rFonts w:asciiTheme="minorHAnsi" w:hAnsiTheme="minorHAnsi"/>
-          <w:b/>
-          <w:bCs/>
-          <w:szCs w:val="24"/>
-        </w:rPr>
-      </w:pPr>
-      <w:r>
-        <w:rPr>
-          <w:rFonts w:asciiTheme="minorHAnsi" w:hAnsiTheme="minorHAnsi"/>
-          <w:b/>
-          <w:bCs/>
-          <w:szCs w:val="24"/>
-        </w:rPr>
-        <w:lastRenderedPageBreak/>
         <w:t>Requerimientos Especiales</w:t>
       </w:r>
     </w:p>
@@ -1026,6 +835,7 @@
           <w:bCs/>
           <w:szCs w:val="24"/>
         </w:rPr>
+        <w:lastRenderedPageBreak/>
         <w:t>Puntos de Inclusión</w:t>
       </w:r>
     </w:p>
@@ -1177,6 +987,77 @@
           <w:szCs w:val="24"/>
         </w:rPr>
       </w:pPr>
+      <w:bookmarkStart w:id="1" w:name="_GoBack"/>
+      <w:bookmarkEnd w:id="1"/>
+      <w:r>
+        <w:rPr>
+          <w:noProof/>
+          <w:lang w:val="es-ES" w:eastAsia="es-ES"/>
+        </w:rPr>
+        <w:drawing>
+          <wp:anchor distT="0" distB="0" distL="114300" distR="114300" simplePos="0" relativeHeight="251658240" behindDoc="1" locked="0" layoutInCell="1" allowOverlap="1">
+            <wp:simplePos x="0" y="0"/>
+            <wp:positionH relativeFrom="column">
+              <wp:posOffset>647065</wp:posOffset>
+            </wp:positionH>
+            <wp:positionV relativeFrom="paragraph">
+              <wp:posOffset>208280</wp:posOffset>
+            </wp:positionV>
+            <wp:extent cx="4419600" cy="5343525"/>
+            <wp:effectExtent l="0" t="0" r="0" b="9525"/>
+            <wp:wrapTight wrapText="bothSides">
+              <wp:wrapPolygon edited="0">
+                <wp:start x="0" y="0"/>
+                <wp:lineTo x="0" y="21561"/>
+                <wp:lineTo x="21507" y="21561"/>
+                <wp:lineTo x="21507" y="0"/>
+                <wp:lineTo x="0" y="0"/>
+              </wp:wrapPolygon>
+            </wp:wrapTight>
+            <wp:docPr id="1" name="Imagen 1"/>
+            <wp:cNvGraphicFramePr>
+              <a:graphicFrameLocks xmlns:a="http://schemas.openxmlformats.org/drawingml/2006/main" noChangeAspect="1"/>
+            </wp:cNvGraphicFramePr>
+            <a:graphic xmlns:a="http://schemas.openxmlformats.org/drawingml/2006/main">
+              <a:graphicData uri="http://schemas.openxmlformats.org/drawingml/2006/picture">
+                <pic:pic xmlns:pic="http://schemas.openxmlformats.org/drawingml/2006/picture">
+                  <pic:nvPicPr>
+                    <pic:cNvPr id="0" name=""/>
+                    <pic:cNvPicPr/>
+                  </pic:nvPicPr>
+                  <pic:blipFill>
+                    <a:blip r:embed="rId6">
+                      <a:extLst>
+                        <a:ext uri="{28A0092B-C50C-407E-A947-70E740481C1C}">
+                          <a14:useLocalDpi xmlns:a14="http://schemas.microsoft.com/office/drawing/2010/main" val="0"/>
+                        </a:ext>
+                      </a:extLst>
+                    </a:blip>
+                    <a:stretch>
+                      <a:fillRect/>
+                    </a:stretch>
+                  </pic:blipFill>
+                  <pic:spPr>
+                    <a:xfrm>
+                      <a:off x="0" y="0"/>
+                      <a:ext cx="4419600" cy="5343525"/>
+                    </a:xfrm>
+                    <a:prstGeom prst="rect">
+                      <a:avLst/>
+                    </a:prstGeom>
+                  </pic:spPr>
+                </pic:pic>
+              </a:graphicData>
+            </a:graphic>
+            <wp14:sizeRelH relativeFrom="page">
+              <wp14:pctWidth>0</wp14:pctWidth>
+            </wp14:sizeRelH>
+            <wp14:sizeRelV relativeFrom="page">
+              <wp14:pctHeight>0</wp14:pctHeight>
+            </wp14:sizeRelV>
+          </wp:anchor>
+        </w:drawing>
+      </w:r>
     </w:p>
     <w:sectPr>
       <w:pgSz w:w="12240" w:h="15840"/>
@@ -1458,6 +1339,216 @@
   </w:num>
   <w:num w:numId="2">
     <w:abstractNumId w:val="0"/>
+  </w:num>
+  <w:num w:numId="3">
+    <w:abstractNumId w:val="1"/>
+    <w:lvlOverride w:ilvl="0">
+      <w:startOverride w:val="1"/>
+    </w:lvlOverride>
+    <w:lvlOverride w:ilvl="1">
+      <w:startOverride w:val="1"/>
+    </w:lvlOverride>
+    <w:lvlOverride w:ilvl="2">
+      <w:startOverride w:val="1"/>
+    </w:lvlOverride>
+    <w:lvlOverride w:ilvl="3">
+      <w:startOverride w:val="1"/>
+    </w:lvlOverride>
+    <w:lvlOverride w:ilvl="4">
+      <w:startOverride w:val="1"/>
+    </w:lvlOverride>
+    <w:lvlOverride w:ilvl="5">
+      <w:startOverride w:val="1"/>
+    </w:lvlOverride>
+    <w:lvlOverride w:ilvl="6">
+      <w:startOverride w:val="1"/>
+    </w:lvlOverride>
+    <w:lvlOverride w:ilvl="7">
+      <w:startOverride w:val="1"/>
+    </w:lvlOverride>
+    <w:lvlOverride w:ilvl="8">
+      <w:startOverride w:val="1"/>
+    </w:lvlOverride>
+  </w:num>
+  <w:num w:numId="4">
+    <w:abstractNumId w:val="1"/>
+    <w:lvlOverride w:ilvl="0">
+      <w:startOverride w:val="1"/>
+    </w:lvlOverride>
+    <w:lvlOverride w:ilvl="1">
+      <w:startOverride w:val="1"/>
+    </w:lvlOverride>
+    <w:lvlOverride w:ilvl="2">
+      <w:startOverride w:val="1"/>
+    </w:lvlOverride>
+    <w:lvlOverride w:ilvl="3">
+      <w:startOverride w:val="1"/>
+    </w:lvlOverride>
+    <w:lvlOverride w:ilvl="4">
+      <w:startOverride w:val="1"/>
+    </w:lvlOverride>
+    <w:lvlOverride w:ilvl="5">
+      <w:startOverride w:val="1"/>
+    </w:lvlOverride>
+    <w:lvlOverride w:ilvl="6">
+      <w:startOverride w:val="1"/>
+    </w:lvlOverride>
+    <w:lvlOverride w:ilvl="7">
+      <w:startOverride w:val="1"/>
+    </w:lvlOverride>
+    <w:lvlOverride w:ilvl="8">
+      <w:startOverride w:val="1"/>
+    </w:lvlOverride>
+  </w:num>
+  <w:num w:numId="5">
+    <w:abstractNumId w:val="1"/>
+    <w:lvlOverride w:ilvl="0">
+      <w:startOverride w:val="1"/>
+    </w:lvlOverride>
+    <w:lvlOverride w:ilvl="1">
+      <w:startOverride w:val="1"/>
+    </w:lvlOverride>
+    <w:lvlOverride w:ilvl="2">
+      <w:startOverride w:val="1"/>
+    </w:lvlOverride>
+    <w:lvlOverride w:ilvl="3">
+      <w:startOverride w:val="1"/>
+    </w:lvlOverride>
+    <w:lvlOverride w:ilvl="4">
+      <w:startOverride w:val="1"/>
+    </w:lvlOverride>
+    <w:lvlOverride w:ilvl="5">
+      <w:startOverride w:val="1"/>
+    </w:lvlOverride>
+    <w:lvlOverride w:ilvl="6">
+      <w:startOverride w:val="1"/>
+    </w:lvlOverride>
+    <w:lvlOverride w:ilvl="7">
+      <w:startOverride w:val="1"/>
+    </w:lvlOverride>
+    <w:lvlOverride w:ilvl="8">
+      <w:startOverride w:val="1"/>
+    </w:lvlOverride>
+  </w:num>
+  <w:num w:numId="6">
+    <w:abstractNumId w:val="1"/>
+    <w:lvlOverride w:ilvl="0">
+      <w:startOverride w:val="1"/>
+    </w:lvlOverride>
+    <w:lvlOverride w:ilvl="1">
+      <w:startOverride w:val="1"/>
+    </w:lvlOverride>
+    <w:lvlOverride w:ilvl="2">
+      <w:startOverride w:val="1"/>
+    </w:lvlOverride>
+    <w:lvlOverride w:ilvl="3">
+      <w:startOverride w:val="1"/>
+    </w:lvlOverride>
+    <w:lvlOverride w:ilvl="4">
+      <w:startOverride w:val="1"/>
+    </w:lvlOverride>
+    <w:lvlOverride w:ilvl="5">
+      <w:startOverride w:val="1"/>
+    </w:lvlOverride>
+    <w:lvlOverride w:ilvl="6">
+      <w:startOverride w:val="1"/>
+    </w:lvlOverride>
+    <w:lvlOverride w:ilvl="7">
+      <w:startOverride w:val="1"/>
+    </w:lvlOverride>
+    <w:lvlOverride w:ilvl="8">
+      <w:startOverride w:val="1"/>
+    </w:lvlOverride>
+  </w:num>
+  <w:num w:numId="7">
+    <w:abstractNumId w:val="1"/>
+    <w:lvlOverride w:ilvl="0">
+      <w:startOverride w:val="1"/>
+    </w:lvlOverride>
+    <w:lvlOverride w:ilvl="1">
+      <w:startOverride w:val="1"/>
+    </w:lvlOverride>
+    <w:lvlOverride w:ilvl="2">
+      <w:startOverride w:val="1"/>
+    </w:lvlOverride>
+    <w:lvlOverride w:ilvl="3">
+      <w:startOverride w:val="1"/>
+    </w:lvlOverride>
+    <w:lvlOverride w:ilvl="4">
+      <w:startOverride w:val="1"/>
+    </w:lvlOverride>
+    <w:lvlOverride w:ilvl="5">
+      <w:startOverride w:val="1"/>
+    </w:lvlOverride>
+    <w:lvlOverride w:ilvl="6">
+      <w:startOverride w:val="1"/>
+    </w:lvlOverride>
+    <w:lvlOverride w:ilvl="7">
+      <w:startOverride w:val="1"/>
+    </w:lvlOverride>
+    <w:lvlOverride w:ilvl="8">
+      <w:startOverride w:val="1"/>
+    </w:lvlOverride>
+  </w:num>
+  <w:num w:numId="8">
+    <w:abstractNumId w:val="1"/>
+    <w:lvlOverride w:ilvl="0">
+      <w:startOverride w:val="1"/>
+    </w:lvlOverride>
+    <w:lvlOverride w:ilvl="1">
+      <w:startOverride w:val="1"/>
+    </w:lvlOverride>
+    <w:lvlOverride w:ilvl="2">
+      <w:startOverride w:val="1"/>
+    </w:lvlOverride>
+    <w:lvlOverride w:ilvl="3">
+      <w:startOverride w:val="1"/>
+    </w:lvlOverride>
+    <w:lvlOverride w:ilvl="4">
+      <w:startOverride w:val="1"/>
+    </w:lvlOverride>
+    <w:lvlOverride w:ilvl="5">
+      <w:startOverride w:val="1"/>
+    </w:lvlOverride>
+    <w:lvlOverride w:ilvl="6">
+      <w:startOverride w:val="1"/>
+    </w:lvlOverride>
+    <w:lvlOverride w:ilvl="7">
+      <w:startOverride w:val="1"/>
+    </w:lvlOverride>
+    <w:lvlOverride w:ilvl="8">
+      <w:startOverride w:val="1"/>
+    </w:lvlOverride>
+  </w:num>
+  <w:num w:numId="9">
+    <w:abstractNumId w:val="1"/>
+    <w:lvlOverride w:ilvl="0">
+      <w:startOverride w:val="1"/>
+    </w:lvlOverride>
+    <w:lvlOverride w:ilvl="1">
+      <w:startOverride w:val="1"/>
+    </w:lvlOverride>
+    <w:lvlOverride w:ilvl="2">
+      <w:startOverride w:val="1"/>
+    </w:lvlOverride>
+    <w:lvlOverride w:ilvl="3">
+      <w:startOverride w:val="1"/>
+    </w:lvlOverride>
+    <w:lvlOverride w:ilvl="4">
+      <w:startOverride w:val="1"/>
+    </w:lvlOverride>
+    <w:lvlOverride w:ilvl="5">
+      <w:startOverride w:val="1"/>
+    </w:lvlOverride>
+    <w:lvlOverride w:ilvl="6">
+      <w:startOverride w:val="1"/>
+    </w:lvlOverride>
+    <w:lvlOverride w:ilvl="7">
+      <w:startOverride w:val="1"/>
+    </w:lvlOverride>
+    <w:lvlOverride w:ilvl="8">
+      <w:startOverride w:val="1"/>
+    </w:lvlOverride>
   </w:num>
 </w:numbering>
 </file>
@@ -2026,6 +2117,47 @@
       <w:contextualSpacing/>
     </w:pPr>
   </w:style>
+  <w:style w:type="character" w:styleId="Hipervnculo">
+    <w:name w:val="Hyperlink"/>
+    <w:basedOn w:val="Fuentedeprrafopredeter"/>
+    <w:uiPriority w:val="99"/>
+    <w:unhideWhenUsed/>
+    <w:rsid w:val="00A65D00"/>
+    <w:rPr>
+      <w:color w:val="0000FF" w:themeColor="hyperlink"/>
+      <w:u w:val="single"/>
+    </w:rPr>
+  </w:style>
+  <w:style w:type="paragraph" w:styleId="Textodeglobo">
+    <w:name w:val="Balloon Text"/>
+    <w:basedOn w:val="Normal"/>
+    <w:link w:val="TextodegloboCar"/>
+    <w:uiPriority w:val="99"/>
+    <w:semiHidden/>
+    <w:unhideWhenUsed/>
+    <w:rsid w:val="00A65D00"/>
+    <w:pPr>
+      <w:spacing w:line="240" w:lineRule="auto"/>
+    </w:pPr>
+    <w:rPr>
+      <w:rFonts w:cs="Tahoma"/>
+      <w:sz w:val="16"/>
+      <w:szCs w:val="16"/>
+    </w:rPr>
+  </w:style>
+  <w:style w:type="character" w:customStyle="1" w:styleId="TextodegloboCar">
+    <w:name w:val="Texto de globo Car"/>
+    <w:basedOn w:val="Fuentedeprrafopredeter"/>
+    <w:link w:val="Textodeglobo"/>
+    <w:uiPriority w:val="99"/>
+    <w:semiHidden/>
+    <w:rsid w:val="00A65D00"/>
+    <w:rPr>
+      <w:rFonts w:ascii="Tahoma" w:eastAsia="Times New Roman" w:hAnsi="Tahoma" w:cs="Tahoma"/>
+      <w:sz w:val="16"/>
+      <w:szCs w:val="16"/>
+    </w:rPr>
+  </w:style>
 </w:styles>
 </file>
 
@@ -2592,6 +2724,47 @@
       <w:ind w:left="720"/>
       <w:contextualSpacing/>
     </w:pPr>
+  </w:style>
+  <w:style w:type="character" w:styleId="Hipervnculo">
+    <w:name w:val="Hyperlink"/>
+    <w:basedOn w:val="Fuentedeprrafopredeter"/>
+    <w:uiPriority w:val="99"/>
+    <w:unhideWhenUsed/>
+    <w:rsid w:val="00A65D00"/>
+    <w:rPr>
+      <w:color w:val="0000FF" w:themeColor="hyperlink"/>
+      <w:u w:val="single"/>
+    </w:rPr>
+  </w:style>
+  <w:style w:type="paragraph" w:styleId="Textodeglobo">
+    <w:name w:val="Balloon Text"/>
+    <w:basedOn w:val="Normal"/>
+    <w:link w:val="TextodegloboCar"/>
+    <w:uiPriority w:val="99"/>
+    <w:semiHidden/>
+    <w:unhideWhenUsed/>
+    <w:rsid w:val="00A65D00"/>
+    <w:pPr>
+      <w:spacing w:line="240" w:lineRule="auto"/>
+    </w:pPr>
+    <w:rPr>
+      <w:rFonts w:cs="Tahoma"/>
+      <w:sz w:val="16"/>
+      <w:szCs w:val="16"/>
+    </w:rPr>
+  </w:style>
+  <w:style w:type="character" w:customStyle="1" w:styleId="TextodegloboCar">
+    <w:name w:val="Texto de globo Car"/>
+    <w:basedOn w:val="Fuentedeprrafopredeter"/>
+    <w:link w:val="Textodeglobo"/>
+    <w:uiPriority w:val="99"/>
+    <w:semiHidden/>
+    <w:rsid w:val="00A65D00"/>
+    <w:rPr>
+      <w:rFonts w:ascii="Tahoma" w:eastAsia="Times New Roman" w:hAnsi="Tahoma" w:cs="Tahoma"/>
+      <w:sz w:val="16"/>
+      <w:szCs w:val="16"/>
+    </w:rPr>
   </w:style>
 </w:styles>
 </file>

</xml_diff>